<commit_message>
updated the requirement files
</commit_message>
<xml_diff>
--- a/Acceptatie-Criteria Pipeline-Pro.docx
+++ b/Acceptatie-Criteria Pipeline-Pro.docx
@@ -21,13 +21,7 @@
         <w:rPr>
           <w:lang w:val="en-US"/>
         </w:rPr>
-        <w:t>-Criteria</w:t>
-      </w:r>
-      <w:r>
-        <w:rPr>
-          <w:lang w:val="en-US"/>
-        </w:rPr>
-        <w:t xml:space="preserve"> Pipeline-Pro </w:t>
+        <w:t xml:space="preserve">-Criteria Pipeline-Pro </w:t>
       </w:r>
       <w:proofErr w:type="spellStart"/>
       <w:r>
@@ -44,6 +38,2570 @@
         <w:t xml:space="preserve"> SOA3</w:t>
       </w:r>
     </w:p>
+    <w:p/>
+    <w:tbl>
+      <w:tblPr>
+        <w:tblStyle w:val="GridTable4-Accent3"/>
+        <w:tblW w:w="0" w:type="auto"/>
+        <w:tblLook w:val="04A0" w:firstRow="1" w:lastRow="0" w:firstColumn="1" w:lastColumn="0" w:noHBand="0" w:noVBand="1"/>
+      </w:tblPr>
+      <w:tblGrid>
+        <w:gridCol w:w="1068"/>
+        <w:gridCol w:w="6157"/>
+        <w:gridCol w:w="1791"/>
+      </w:tblGrid>
+      <w:tr>
+        <w:trPr>
+          <w:cnfStyle w:val="100000000000" w:firstRow="1" w:lastRow="0" w:firstColumn="0" w:lastColumn="0" w:oddVBand="0" w:evenVBand="0" w:oddHBand="0" w:evenHBand="0" w:firstRowFirstColumn="0" w:firstRowLastColumn="0" w:lastRowFirstColumn="0" w:lastRowLastColumn="0"/>
+        </w:trPr>
+        <w:tc>
+          <w:tcPr>
+            <w:cnfStyle w:val="001000000000" w:firstRow="0" w:lastRow="0" w:firstColumn="1" w:lastColumn="0" w:oddVBand="0" w:evenVBand="0" w:oddHBand="0" w:evenHBand="0" w:firstRowFirstColumn="0" w:firstRowLastColumn="0" w:lastRowFirstColumn="0" w:lastRowLastColumn="0"/>
+            <w:tcW w:w="1068" w:type="dxa"/>
+            <w:tcBorders>
+              <w:bottom w:val="single" w:sz="4" w:space="0" w:color="auto"/>
+              <w:right w:val="single" w:sz="4" w:space="0" w:color="auto"/>
+            </w:tcBorders>
+          </w:tcPr>
+          <w:p>
+            <w:pPr>
+              <w:jc w:val="center"/>
+              <w:rPr>
+                <w:lang w:val="en-US"/>
+              </w:rPr>
+            </w:pPr>
+            <w:r>
+              <w:rPr>
+                <w:lang w:val="en-US"/>
+              </w:rPr>
+              <w:t>CODE</w:t>
+            </w:r>
+          </w:p>
+        </w:tc>
+        <w:tc>
+          <w:tcPr>
+            <w:tcW w:w="6157" w:type="dxa"/>
+            <w:tcBorders>
+              <w:bottom w:val="single" w:sz="4" w:space="0" w:color="auto"/>
+              <w:right w:val="single" w:sz="4" w:space="0" w:color="auto"/>
+            </w:tcBorders>
+          </w:tcPr>
+          <w:p>
+            <w:pPr>
+              <w:jc w:val="center"/>
+              <w:cnfStyle w:val="100000000000" w:firstRow="1" w:lastRow="0" w:firstColumn="0" w:lastColumn="0" w:oddVBand="0" w:evenVBand="0" w:oddHBand="0" w:evenHBand="0" w:firstRowFirstColumn="0" w:firstRowLastColumn="0" w:lastRowFirstColumn="0" w:lastRowLastColumn="0"/>
+              <w:rPr>
+                <w:lang w:val="en-US"/>
+              </w:rPr>
+            </w:pPr>
+            <w:proofErr w:type="spellStart"/>
+            <w:r>
+              <w:rPr>
+                <w:lang w:val="en-US"/>
+              </w:rPr>
+              <w:t>Acceptatiecriteria</w:t>
+            </w:r>
+            <w:proofErr w:type="spellEnd"/>
+          </w:p>
+        </w:tc>
+        <w:tc>
+          <w:tcPr>
+            <w:tcW w:w="1791" w:type="dxa"/>
+            <w:tcBorders>
+              <w:left w:val="single" w:sz="4" w:space="0" w:color="auto"/>
+              <w:bottom w:val="single" w:sz="4" w:space="0" w:color="auto"/>
+            </w:tcBorders>
+          </w:tcPr>
+          <w:p>
+            <w:pPr>
+              <w:jc w:val="center"/>
+              <w:cnfStyle w:val="100000000000" w:firstRow="1" w:lastRow="0" w:firstColumn="0" w:lastColumn="0" w:oddVBand="0" w:evenVBand="0" w:oddHBand="0" w:evenHBand="0" w:firstRowFirstColumn="0" w:firstRowLastColumn="0" w:lastRowFirstColumn="0" w:lastRowLastColumn="0"/>
+              <w:rPr>
+                <w:lang w:val="en-US"/>
+              </w:rPr>
+            </w:pPr>
+            <w:proofErr w:type="spellStart"/>
+            <w:r>
+              <w:rPr>
+                <w:lang w:val="en-US"/>
+              </w:rPr>
+              <w:t>Geslaagd</w:t>
+            </w:r>
+            <w:proofErr w:type="spellEnd"/>
+            <w:r>
+              <w:rPr>
+                <w:lang w:val="en-US"/>
+              </w:rPr>
+              <w:t>?</w:t>
+            </w:r>
+          </w:p>
+        </w:tc>
+      </w:tr>
+      <w:tr>
+        <w:trPr>
+          <w:cnfStyle w:val="000000100000" w:firstRow="0" w:lastRow="0" w:firstColumn="0" w:lastColumn="0" w:oddVBand="0" w:evenVBand="0" w:oddHBand="1" w:evenHBand="0" w:firstRowFirstColumn="0" w:firstRowLastColumn="0" w:lastRowFirstColumn="0" w:lastRowLastColumn="0"/>
+        </w:trPr>
+        <w:tc>
+          <w:tcPr>
+            <w:cnfStyle w:val="001000000000" w:firstRow="0" w:lastRow="0" w:firstColumn="1" w:lastColumn="0" w:oddVBand="0" w:evenVBand="0" w:oddHBand="0" w:evenHBand="0" w:firstRowFirstColumn="0" w:firstRowLastColumn="0" w:lastRowFirstColumn="0" w:lastRowLastColumn="0"/>
+            <w:tcW w:w="1068" w:type="dxa"/>
+            <w:tcBorders>
+              <w:top w:val="single" w:sz="4" w:space="0" w:color="auto"/>
+              <w:left w:val="single" w:sz="4" w:space="0" w:color="auto"/>
+              <w:bottom w:val="single" w:sz="4" w:space="0" w:color="auto"/>
+              <w:right w:val="single" w:sz="4" w:space="0" w:color="auto"/>
+            </w:tcBorders>
+            <w:shd w:val="clear" w:color="auto" w:fill="FFFFFF" w:themeFill="background1"/>
+          </w:tcPr>
+          <w:p>
+            <w:pPr>
+              <w:jc w:val="center"/>
+              <w:rPr>
+                <w:lang w:val="en-US"/>
+              </w:rPr>
+            </w:pPr>
+            <w:r>
+              <w:rPr>
+                <w:lang w:val="en-US"/>
+              </w:rPr>
+              <w:t>FR-1</w:t>
+            </w:r>
+          </w:p>
+        </w:tc>
+        <w:tc>
+          <w:tcPr>
+            <w:tcW w:w="6157" w:type="dxa"/>
+            <w:tcBorders>
+              <w:top w:val="single" w:sz="4" w:space="0" w:color="auto"/>
+              <w:bottom w:val="single" w:sz="4" w:space="0" w:color="auto"/>
+              <w:right w:val="single" w:sz="4" w:space="0" w:color="auto"/>
+            </w:tcBorders>
+          </w:tcPr>
+          <w:p>
+            <w:pPr>
+              <w:cnfStyle w:val="000000100000" w:firstRow="0" w:lastRow="0" w:firstColumn="0" w:lastColumn="0" w:oddVBand="0" w:evenVBand="0" w:oddHBand="1" w:evenHBand="0" w:firstRowFirstColumn="0" w:firstRowLastColumn="0" w:lastRowFirstColumn="0" w:lastRowLastColumn="0"/>
+              <w:rPr>
+                <w:lang w:val="nl-NL"/>
+              </w:rPr>
+            </w:pPr>
+            <w:r>
+              <w:rPr>
+                <w:lang w:val="nl-NL"/>
+              </w:rPr>
+              <w:t>De gebruiker kan een of meerdere project aanmaken en deze verder configureren</w:t>
+            </w:r>
+          </w:p>
+        </w:tc>
+        <w:tc>
+          <w:tcPr>
+            <w:tcW w:w="1791" w:type="dxa"/>
+            <w:tcBorders>
+              <w:top w:val="single" w:sz="4" w:space="0" w:color="auto"/>
+              <w:left w:val="single" w:sz="4" w:space="0" w:color="auto"/>
+              <w:bottom w:val="single" w:sz="4" w:space="0" w:color="auto"/>
+            </w:tcBorders>
+          </w:tcPr>
+          <w:p>
+            <w:pPr>
+              <w:cnfStyle w:val="000000100000" w:firstRow="0" w:lastRow="0" w:firstColumn="0" w:lastColumn="0" w:oddVBand="0" w:evenVBand="0" w:oddHBand="1" w:evenHBand="0" w:firstRowFirstColumn="0" w:firstRowLastColumn="0" w:lastRowFirstColumn="0" w:lastRowLastColumn="0"/>
+              <w:rPr>
+                <w:lang w:val="nl-NL"/>
+              </w:rPr>
+            </w:pPr>
+          </w:p>
+        </w:tc>
+      </w:tr>
+      <w:tr>
+        <w:tc>
+          <w:tcPr>
+            <w:cnfStyle w:val="001000000000" w:firstRow="0" w:lastRow="0" w:firstColumn="1" w:lastColumn="0" w:oddVBand="0" w:evenVBand="0" w:oddHBand="0" w:evenHBand="0" w:firstRowFirstColumn="0" w:firstRowLastColumn="0" w:lastRowFirstColumn="0" w:lastRowLastColumn="0"/>
+            <w:tcW w:w="1068" w:type="dxa"/>
+            <w:tcBorders>
+              <w:top w:val="single" w:sz="4" w:space="0" w:color="auto"/>
+              <w:left w:val="single" w:sz="4" w:space="0" w:color="auto"/>
+              <w:bottom w:val="single" w:sz="4" w:space="0" w:color="auto"/>
+              <w:right w:val="single" w:sz="4" w:space="0" w:color="auto"/>
+            </w:tcBorders>
+            <w:shd w:val="clear" w:color="auto" w:fill="FFFFFF" w:themeFill="background1"/>
+          </w:tcPr>
+          <w:p>
+            <w:pPr>
+              <w:jc w:val="center"/>
+              <w:rPr>
+                <w:lang w:val="en-US"/>
+              </w:rPr>
+            </w:pPr>
+            <w:r>
+              <w:rPr>
+                <w:lang w:val="en-US"/>
+              </w:rPr>
+              <w:t>FR-2</w:t>
+            </w:r>
+          </w:p>
+        </w:tc>
+        <w:tc>
+          <w:tcPr>
+            <w:tcW w:w="6157" w:type="dxa"/>
+            <w:tcBorders>
+              <w:top w:val="single" w:sz="4" w:space="0" w:color="auto"/>
+              <w:bottom w:val="single" w:sz="4" w:space="0" w:color="auto"/>
+              <w:right w:val="single" w:sz="4" w:space="0" w:color="auto"/>
+            </w:tcBorders>
+          </w:tcPr>
+          <w:p>
+            <w:pPr>
+              <w:cnfStyle w:val="000000000000" w:firstRow="0" w:lastRow="0" w:firstColumn="0" w:lastColumn="0" w:oddVBand="0" w:evenVBand="0" w:oddHBand="0" w:evenHBand="0" w:firstRowFirstColumn="0" w:firstRowLastColumn="0" w:lastRowFirstColumn="0" w:lastRowLastColumn="0"/>
+              <w:rPr>
+                <w:lang w:val="nl-NL"/>
+              </w:rPr>
+            </w:pPr>
+            <w:r>
+              <w:rPr>
+                <w:lang w:val="nl-NL"/>
+              </w:rPr>
+              <w:t>De gebruiker kan versiebeheer toepassen en kan samen werken in een team met anderen</w:t>
+            </w:r>
+          </w:p>
+        </w:tc>
+        <w:tc>
+          <w:tcPr>
+            <w:tcW w:w="1791" w:type="dxa"/>
+            <w:tcBorders>
+              <w:top w:val="single" w:sz="4" w:space="0" w:color="auto"/>
+              <w:left w:val="single" w:sz="4" w:space="0" w:color="auto"/>
+              <w:bottom w:val="single" w:sz="4" w:space="0" w:color="auto"/>
+            </w:tcBorders>
+          </w:tcPr>
+          <w:p>
+            <w:pPr>
+              <w:cnfStyle w:val="000000000000" w:firstRow="0" w:lastRow="0" w:firstColumn="0" w:lastColumn="0" w:oddVBand="0" w:evenVBand="0" w:oddHBand="0" w:evenHBand="0" w:firstRowFirstColumn="0" w:firstRowLastColumn="0" w:lastRowFirstColumn="0" w:lastRowLastColumn="0"/>
+              <w:rPr>
+                <w:lang w:val="nl-NL"/>
+              </w:rPr>
+            </w:pPr>
+          </w:p>
+        </w:tc>
+      </w:tr>
+      <w:tr>
+        <w:trPr>
+          <w:cnfStyle w:val="000000100000" w:firstRow="0" w:lastRow="0" w:firstColumn="0" w:lastColumn="0" w:oddVBand="0" w:evenVBand="0" w:oddHBand="1" w:evenHBand="0" w:firstRowFirstColumn="0" w:firstRowLastColumn="0" w:lastRowFirstColumn="0" w:lastRowLastColumn="0"/>
+        </w:trPr>
+        <w:tc>
+          <w:tcPr>
+            <w:cnfStyle w:val="001000000000" w:firstRow="0" w:lastRow="0" w:firstColumn="1" w:lastColumn="0" w:oddVBand="0" w:evenVBand="0" w:oddHBand="0" w:evenHBand="0" w:firstRowFirstColumn="0" w:firstRowLastColumn="0" w:lastRowFirstColumn="0" w:lastRowLastColumn="0"/>
+            <w:tcW w:w="1068" w:type="dxa"/>
+            <w:tcBorders>
+              <w:top w:val="single" w:sz="4" w:space="0" w:color="auto"/>
+              <w:left w:val="single" w:sz="4" w:space="0" w:color="auto"/>
+              <w:bottom w:val="single" w:sz="4" w:space="0" w:color="auto"/>
+              <w:right w:val="single" w:sz="4" w:space="0" w:color="auto"/>
+            </w:tcBorders>
+            <w:shd w:val="clear" w:color="auto" w:fill="FFFFFF" w:themeFill="background1"/>
+          </w:tcPr>
+          <w:p>
+            <w:pPr>
+              <w:jc w:val="center"/>
+              <w:rPr>
+                <w:lang w:val="en-US"/>
+              </w:rPr>
+            </w:pPr>
+            <w:r>
+              <w:rPr>
+                <w:lang w:val="en-US"/>
+              </w:rPr>
+              <w:t>FR-3</w:t>
+            </w:r>
+          </w:p>
+        </w:tc>
+        <w:tc>
+          <w:tcPr>
+            <w:tcW w:w="6157" w:type="dxa"/>
+            <w:tcBorders>
+              <w:top w:val="single" w:sz="4" w:space="0" w:color="auto"/>
+              <w:bottom w:val="single" w:sz="4" w:space="0" w:color="auto"/>
+              <w:right w:val="single" w:sz="4" w:space="0" w:color="auto"/>
+            </w:tcBorders>
+          </w:tcPr>
+          <w:p>
+            <w:pPr>
+              <w:cnfStyle w:val="000000100000" w:firstRow="0" w:lastRow="0" w:firstColumn="0" w:lastColumn="0" w:oddVBand="0" w:evenVBand="0" w:oddHBand="1" w:evenHBand="0" w:firstRowFirstColumn="0" w:firstRowLastColumn="0" w:lastRowFirstColumn="0" w:lastRowLastColumn="0"/>
+              <w:rPr>
+                <w:lang w:val="nl-NL"/>
+              </w:rPr>
+            </w:pPr>
+            <w:r>
+              <w:rPr>
+                <w:lang w:val="nl-NL"/>
+              </w:rPr>
+              <w:t xml:space="preserve">De gebruiker krijgt automatische ondersteuning </w:t>
+            </w:r>
+            <w:proofErr w:type="spellStart"/>
+            <w:r>
+              <w:rPr>
+                <w:lang w:val="nl-NL"/>
+              </w:rPr>
+              <w:t>d.m.v</w:t>
+            </w:r>
+            <w:proofErr w:type="spellEnd"/>
+            <w:r>
+              <w:rPr>
+                <w:lang w:val="nl-NL"/>
+              </w:rPr>
+              <w:t xml:space="preserve"> een pipeline </w:t>
+            </w:r>
+          </w:p>
+        </w:tc>
+        <w:tc>
+          <w:tcPr>
+            <w:tcW w:w="1791" w:type="dxa"/>
+            <w:tcBorders>
+              <w:top w:val="single" w:sz="4" w:space="0" w:color="auto"/>
+              <w:left w:val="single" w:sz="4" w:space="0" w:color="auto"/>
+              <w:bottom w:val="single" w:sz="4" w:space="0" w:color="auto"/>
+            </w:tcBorders>
+          </w:tcPr>
+          <w:p>
+            <w:pPr>
+              <w:cnfStyle w:val="000000100000" w:firstRow="0" w:lastRow="0" w:firstColumn="0" w:lastColumn="0" w:oddVBand="0" w:evenVBand="0" w:oddHBand="1" w:evenHBand="0" w:firstRowFirstColumn="0" w:firstRowLastColumn="0" w:lastRowFirstColumn="0" w:lastRowLastColumn="0"/>
+              <w:rPr>
+                <w:lang w:val="nl-NL"/>
+              </w:rPr>
+            </w:pPr>
+          </w:p>
+        </w:tc>
+      </w:tr>
+      <w:tr>
+        <w:tc>
+          <w:tcPr>
+            <w:cnfStyle w:val="001000000000" w:firstRow="0" w:lastRow="0" w:firstColumn="1" w:lastColumn="0" w:oddVBand="0" w:evenVBand="0" w:oddHBand="0" w:evenHBand="0" w:firstRowFirstColumn="0" w:firstRowLastColumn="0" w:lastRowFirstColumn="0" w:lastRowLastColumn="0"/>
+            <w:tcW w:w="1068" w:type="dxa"/>
+            <w:tcBorders>
+              <w:top w:val="single" w:sz="4" w:space="0" w:color="auto"/>
+              <w:left w:val="single" w:sz="4" w:space="0" w:color="auto"/>
+              <w:bottom w:val="single" w:sz="4" w:space="0" w:color="auto"/>
+              <w:right w:val="single" w:sz="4" w:space="0" w:color="auto"/>
+            </w:tcBorders>
+            <w:shd w:val="clear" w:color="auto" w:fill="FFFFFF" w:themeFill="background1"/>
+          </w:tcPr>
+          <w:p>
+            <w:pPr>
+              <w:jc w:val="center"/>
+              <w:rPr>
+                <w:lang w:val="en-US"/>
+              </w:rPr>
+            </w:pPr>
+            <w:r>
+              <w:rPr>
+                <w:lang w:val="en-US"/>
+              </w:rPr>
+              <w:t>FR-4</w:t>
+            </w:r>
+          </w:p>
+        </w:tc>
+        <w:tc>
+          <w:tcPr>
+            <w:tcW w:w="6157" w:type="dxa"/>
+            <w:tcBorders>
+              <w:top w:val="single" w:sz="4" w:space="0" w:color="auto"/>
+              <w:bottom w:val="single" w:sz="4" w:space="0" w:color="auto"/>
+              <w:right w:val="single" w:sz="4" w:space="0" w:color="auto"/>
+            </w:tcBorders>
+          </w:tcPr>
+          <w:p>
+            <w:pPr>
+              <w:cnfStyle w:val="000000000000" w:firstRow="0" w:lastRow="0" w:firstColumn="0" w:lastColumn="0" w:oddVBand="0" w:evenVBand="0" w:oddHBand="0" w:evenHBand="0" w:firstRowFirstColumn="0" w:firstRowLastColumn="0" w:lastRowFirstColumn="0" w:lastRowLastColumn="0"/>
+              <w:rPr>
+                <w:rStyle w:val="ui-provider"/>
+                <w:lang w:val="nl-NL"/>
+              </w:rPr>
+            </w:pPr>
+            <w:r>
+              <w:rPr>
+                <w:rStyle w:val="ui-provider"/>
+                <w:lang w:val="nl-NL"/>
+              </w:rPr>
+              <w:t>D</w:t>
+            </w:r>
+            <w:r>
+              <w:rPr>
+                <w:rStyle w:val="ui-provider"/>
+              </w:rPr>
+              <w:t xml:space="preserve">e </w:t>
+            </w:r>
+            <w:proofErr w:type="spellStart"/>
+            <w:r>
+              <w:rPr>
+                <w:rStyle w:val="ui-provider"/>
+              </w:rPr>
+              <w:t>geb</w:t>
+            </w:r>
+            <w:proofErr w:type="spellEnd"/>
+            <w:r>
+              <w:rPr>
+                <w:rStyle w:val="ui-provider"/>
+                <w:lang w:val="nl-NL"/>
+              </w:rPr>
+              <w:t>ru</w:t>
+            </w:r>
+            <w:r>
+              <w:rPr>
+                <w:rStyle w:val="ui-provider"/>
+                <w:lang w:val="nl-NL"/>
+              </w:rPr>
+              <w:t>i</w:t>
+            </w:r>
+            <w:r>
+              <w:rPr>
+                <w:rStyle w:val="ui-provider"/>
+              </w:rPr>
+              <w:t>k</w:t>
+            </w:r>
+            <w:r>
+              <w:rPr>
+                <w:rStyle w:val="ui-provider"/>
+                <w:lang w:val="nl-NL"/>
+              </w:rPr>
+              <w:t>er</w:t>
+            </w:r>
+            <w:r>
+              <w:rPr>
+                <w:rStyle w:val="ui-provider"/>
+                <w:lang w:val="nl-NL"/>
+              </w:rPr>
+              <w:t xml:space="preserve"> </w:t>
+            </w:r>
+            <w:r>
+              <w:rPr>
+                <w:rStyle w:val="ui-provider"/>
+              </w:rPr>
+              <w:t>ka</w:t>
+            </w:r>
+            <w:r>
+              <w:rPr>
+                <w:rStyle w:val="ui-provider"/>
+                <w:lang w:val="nl-NL"/>
+              </w:rPr>
+              <w:t>n</w:t>
+            </w:r>
+            <w:r>
+              <w:rPr>
+                <w:rStyle w:val="ui-provider"/>
+                <w:lang w:val="nl-NL"/>
+              </w:rPr>
+              <w:t xml:space="preserve"> </w:t>
+            </w:r>
+            <w:r>
+              <w:rPr>
+                <w:rStyle w:val="ui-provider"/>
+                <w:lang w:val="nl-NL"/>
+              </w:rPr>
+              <w:t xml:space="preserve">maar één </w:t>
+            </w:r>
+            <w:proofErr w:type="spellStart"/>
+            <w:r>
+              <w:rPr>
+                <w:rStyle w:val="ui-provider"/>
+                <w:lang w:val="nl-NL"/>
+              </w:rPr>
+              <w:t>d</w:t>
+            </w:r>
+            <w:r>
+              <w:rPr>
+                <w:rStyle w:val="ui-provider"/>
+                <w:lang w:val="nl-NL"/>
+              </w:rPr>
+              <w:t>eveloper</w:t>
+            </w:r>
+            <w:proofErr w:type="spellEnd"/>
+            <w:r>
+              <w:rPr>
+                <w:rStyle w:val="ui-provider"/>
+                <w:lang w:val="nl-NL"/>
+              </w:rPr>
+              <w:t xml:space="preserve"> koppelen aan een </w:t>
+            </w:r>
+            <w:proofErr w:type="spellStart"/>
+            <w:r>
+              <w:rPr>
+                <w:rStyle w:val="ui-provider"/>
+                <w:lang w:val="nl-NL"/>
+              </w:rPr>
+              <w:t>backlog</w:t>
+            </w:r>
+            <w:proofErr w:type="spellEnd"/>
+            <w:r>
+              <w:rPr>
+                <w:rStyle w:val="ui-provider"/>
+                <w:lang w:val="nl-NL"/>
+              </w:rPr>
+              <w:t xml:space="preserve"> item</w:t>
+            </w:r>
+          </w:p>
+        </w:tc>
+        <w:tc>
+          <w:tcPr>
+            <w:tcW w:w="1791" w:type="dxa"/>
+            <w:tcBorders>
+              <w:top w:val="single" w:sz="4" w:space="0" w:color="auto"/>
+              <w:left w:val="single" w:sz="4" w:space="0" w:color="auto"/>
+              <w:bottom w:val="single" w:sz="4" w:space="0" w:color="auto"/>
+            </w:tcBorders>
+          </w:tcPr>
+          <w:p>
+            <w:pPr>
+              <w:cnfStyle w:val="000000000000" w:firstRow="0" w:lastRow="0" w:firstColumn="0" w:lastColumn="0" w:oddVBand="0" w:evenVBand="0" w:oddHBand="0" w:evenHBand="0" w:firstRowFirstColumn="0" w:firstRowLastColumn="0" w:lastRowFirstColumn="0" w:lastRowLastColumn="0"/>
+              <w:rPr>
+                <w:rStyle w:val="ui-provider"/>
+              </w:rPr>
+            </w:pPr>
+          </w:p>
+        </w:tc>
+      </w:tr>
+      <w:tr>
+        <w:trPr>
+          <w:cnfStyle w:val="000000100000" w:firstRow="0" w:lastRow="0" w:firstColumn="0" w:lastColumn="0" w:oddVBand="0" w:evenVBand="0" w:oddHBand="1" w:evenHBand="0" w:firstRowFirstColumn="0" w:firstRowLastColumn="0" w:lastRowFirstColumn="0" w:lastRowLastColumn="0"/>
+        </w:trPr>
+        <w:tc>
+          <w:tcPr>
+            <w:cnfStyle w:val="001000000000" w:firstRow="0" w:lastRow="0" w:firstColumn="1" w:lastColumn="0" w:oddVBand="0" w:evenVBand="0" w:oddHBand="0" w:evenHBand="0" w:firstRowFirstColumn="0" w:firstRowLastColumn="0" w:lastRowFirstColumn="0" w:lastRowLastColumn="0"/>
+            <w:tcW w:w="1068" w:type="dxa"/>
+            <w:tcBorders>
+              <w:top w:val="single" w:sz="4" w:space="0" w:color="auto"/>
+              <w:left w:val="single" w:sz="4" w:space="0" w:color="auto"/>
+              <w:bottom w:val="single" w:sz="4" w:space="0" w:color="auto"/>
+              <w:right w:val="single" w:sz="4" w:space="0" w:color="auto"/>
+            </w:tcBorders>
+            <w:shd w:val="clear" w:color="auto" w:fill="FF0000"/>
+          </w:tcPr>
+          <w:p>
+            <w:pPr>
+              <w:jc w:val="center"/>
+              <w:rPr>
+                <w:lang w:val="en-US"/>
+              </w:rPr>
+            </w:pPr>
+            <w:r>
+              <w:rPr>
+                <w:lang w:val="en-US"/>
+              </w:rPr>
+              <w:t>FR-</w:t>
+            </w:r>
+            <w:r>
+              <w:rPr>
+                <w:lang w:val="en-US"/>
+              </w:rPr>
+              <w:t>5</w:t>
+            </w:r>
+          </w:p>
+        </w:tc>
+        <w:tc>
+          <w:tcPr>
+            <w:tcW w:w="6157" w:type="dxa"/>
+            <w:tcBorders>
+              <w:top w:val="single" w:sz="4" w:space="0" w:color="auto"/>
+              <w:bottom w:val="single" w:sz="4" w:space="0" w:color="auto"/>
+              <w:right w:val="single" w:sz="4" w:space="0" w:color="auto"/>
+            </w:tcBorders>
+          </w:tcPr>
+          <w:p>
+            <w:pPr>
+              <w:cnfStyle w:val="000000100000" w:firstRow="0" w:lastRow="0" w:firstColumn="0" w:lastColumn="0" w:oddVBand="0" w:evenVBand="0" w:oddHBand="1" w:evenHBand="0" w:firstRowFirstColumn="0" w:firstRowLastColumn="0" w:lastRowFirstColumn="0" w:lastRowLastColumn="0"/>
+              <w:rPr>
+                <w:lang w:val="nl-NL"/>
+              </w:rPr>
+            </w:pPr>
+            <w:r>
+              <w:rPr>
+                <w:lang w:val="nl-NL"/>
+              </w:rPr>
+              <w:t xml:space="preserve">De gebruiker kan een of meerdere </w:t>
+            </w:r>
+            <w:proofErr w:type="spellStart"/>
+            <w:r>
+              <w:rPr>
+                <w:lang w:val="nl-NL"/>
+              </w:rPr>
+              <w:t>backlog</w:t>
+            </w:r>
+            <w:proofErr w:type="spellEnd"/>
+            <w:r>
+              <w:rPr>
+                <w:lang w:val="nl-NL"/>
+              </w:rPr>
+              <w:t xml:space="preserve"> item</w:t>
+            </w:r>
+            <w:r>
+              <w:rPr>
+                <w:lang w:val="nl-NL"/>
+              </w:rPr>
+              <w:t>s</w:t>
+            </w:r>
+            <w:r>
+              <w:rPr>
+                <w:lang w:val="nl-NL"/>
+              </w:rPr>
+              <w:t xml:space="preserve"> aanmaken</w:t>
+            </w:r>
+          </w:p>
+        </w:tc>
+        <w:tc>
+          <w:tcPr>
+            <w:tcW w:w="1791" w:type="dxa"/>
+            <w:tcBorders>
+              <w:top w:val="single" w:sz="4" w:space="0" w:color="auto"/>
+              <w:left w:val="single" w:sz="4" w:space="0" w:color="auto"/>
+              <w:bottom w:val="single" w:sz="4" w:space="0" w:color="auto"/>
+            </w:tcBorders>
+          </w:tcPr>
+          <w:p>
+            <w:pPr>
+              <w:cnfStyle w:val="000000100000" w:firstRow="0" w:lastRow="0" w:firstColumn="0" w:lastColumn="0" w:oddVBand="0" w:evenVBand="0" w:oddHBand="1" w:evenHBand="0" w:firstRowFirstColumn="0" w:firstRowLastColumn="0" w:lastRowFirstColumn="0" w:lastRowLastColumn="0"/>
+              <w:rPr>
+                <w:lang w:val="nl-NL"/>
+              </w:rPr>
+            </w:pPr>
+          </w:p>
+        </w:tc>
+      </w:tr>
+      <w:tr>
+        <w:tc>
+          <w:tcPr>
+            <w:cnfStyle w:val="001000000000" w:firstRow="0" w:lastRow="0" w:firstColumn="1" w:lastColumn="0" w:oddVBand="0" w:evenVBand="0" w:oddHBand="0" w:evenHBand="0" w:firstRowFirstColumn="0" w:firstRowLastColumn="0" w:lastRowFirstColumn="0" w:lastRowLastColumn="0"/>
+            <w:tcW w:w="1068" w:type="dxa"/>
+            <w:tcBorders>
+              <w:top w:val="single" w:sz="4" w:space="0" w:color="auto"/>
+              <w:left w:val="single" w:sz="4" w:space="0" w:color="auto"/>
+              <w:bottom w:val="single" w:sz="4" w:space="0" w:color="auto"/>
+              <w:right w:val="single" w:sz="4" w:space="0" w:color="auto"/>
+            </w:tcBorders>
+            <w:shd w:val="clear" w:color="auto" w:fill="FF0000"/>
+          </w:tcPr>
+          <w:p>
+            <w:pPr>
+              <w:jc w:val="center"/>
+              <w:rPr>
+                <w:lang w:val="en-US"/>
+              </w:rPr>
+            </w:pPr>
+            <w:r>
+              <w:rPr>
+                <w:lang w:val="en-US"/>
+              </w:rPr>
+              <w:t>FR-</w:t>
+            </w:r>
+            <w:r>
+              <w:rPr>
+                <w:lang w:val="en-US"/>
+              </w:rPr>
+              <w:t>6</w:t>
+            </w:r>
+          </w:p>
+        </w:tc>
+        <w:tc>
+          <w:tcPr>
+            <w:tcW w:w="6157" w:type="dxa"/>
+            <w:tcBorders>
+              <w:top w:val="single" w:sz="4" w:space="0" w:color="auto"/>
+              <w:bottom w:val="single" w:sz="4" w:space="0" w:color="auto"/>
+              <w:right w:val="single" w:sz="4" w:space="0" w:color="auto"/>
+            </w:tcBorders>
+          </w:tcPr>
+          <w:p>
+            <w:pPr>
+              <w:cnfStyle w:val="000000000000" w:firstRow="0" w:lastRow="0" w:firstColumn="0" w:lastColumn="0" w:oddVBand="0" w:evenVBand="0" w:oddHBand="0" w:evenHBand="0" w:firstRowFirstColumn="0" w:firstRowLastColumn="0" w:lastRowFirstColumn="0" w:lastRowLastColumn="0"/>
+              <w:rPr>
+                <w:lang w:val="nl-NL"/>
+              </w:rPr>
+            </w:pPr>
+            <w:r>
+              <w:rPr>
+                <w:lang w:val="nl-NL"/>
+              </w:rPr>
+              <w:t>D</w:t>
+            </w:r>
+            <w:r>
+              <w:t xml:space="preserve">e </w:t>
+            </w:r>
+            <w:proofErr w:type="spellStart"/>
+            <w:r>
+              <w:t>gebruiker</w:t>
+            </w:r>
+            <w:proofErr w:type="spellEnd"/>
+            <w:r>
+              <w:t xml:space="preserve"> </w:t>
+            </w:r>
+            <w:proofErr w:type="spellStart"/>
+            <w:r>
+              <w:t>kan</w:t>
+            </w:r>
+            <w:proofErr w:type="spellEnd"/>
+            <w:r>
+              <w:t xml:space="preserve"> </w:t>
+            </w:r>
+            <w:r>
+              <w:rPr>
+                <w:lang w:val="nl-NL"/>
+              </w:rPr>
+              <w:t>een o</w:t>
+            </w:r>
+            <w:r>
+              <w:rPr>
+                <w:lang w:val="nl-NL"/>
+              </w:rPr>
+              <w:t xml:space="preserve">f meerdere activiteiten binnen een </w:t>
+            </w:r>
+            <w:proofErr w:type="spellStart"/>
+            <w:r>
+              <w:rPr>
+                <w:lang w:val="nl-NL"/>
+              </w:rPr>
+              <w:t>backlog</w:t>
+            </w:r>
+            <w:proofErr w:type="spellEnd"/>
+            <w:r>
+              <w:rPr>
+                <w:lang w:val="nl-NL"/>
+              </w:rPr>
+              <w:t xml:space="preserve"> item aanmaken</w:t>
+            </w:r>
+          </w:p>
+        </w:tc>
+        <w:tc>
+          <w:tcPr>
+            <w:tcW w:w="1791" w:type="dxa"/>
+            <w:tcBorders>
+              <w:top w:val="single" w:sz="4" w:space="0" w:color="auto"/>
+              <w:left w:val="single" w:sz="4" w:space="0" w:color="auto"/>
+              <w:bottom w:val="single" w:sz="4" w:space="0" w:color="auto"/>
+            </w:tcBorders>
+          </w:tcPr>
+          <w:p>
+            <w:pPr>
+              <w:cnfStyle w:val="000000000000" w:firstRow="0" w:lastRow="0" w:firstColumn="0" w:lastColumn="0" w:oddVBand="0" w:evenVBand="0" w:oddHBand="0" w:evenHBand="0" w:firstRowFirstColumn="0" w:firstRowLastColumn="0" w:lastRowFirstColumn="0" w:lastRowLastColumn="0"/>
+              <w:rPr>
+                <w:lang w:val="nl-NL"/>
+              </w:rPr>
+            </w:pPr>
+          </w:p>
+        </w:tc>
+      </w:tr>
+      <w:tr>
+        <w:trPr>
+          <w:cnfStyle w:val="000000100000" w:firstRow="0" w:lastRow="0" w:firstColumn="0" w:lastColumn="0" w:oddVBand="0" w:evenVBand="0" w:oddHBand="1" w:evenHBand="0" w:firstRowFirstColumn="0" w:firstRowLastColumn="0" w:lastRowFirstColumn="0" w:lastRowLastColumn="0"/>
+        </w:trPr>
+        <w:tc>
+          <w:tcPr>
+            <w:cnfStyle w:val="001000000000" w:firstRow="0" w:lastRow="0" w:firstColumn="1" w:lastColumn="0" w:oddVBand="0" w:evenVBand="0" w:oddHBand="0" w:evenHBand="0" w:firstRowFirstColumn="0" w:firstRowLastColumn="0" w:lastRowFirstColumn="0" w:lastRowLastColumn="0"/>
+            <w:tcW w:w="1068" w:type="dxa"/>
+            <w:tcBorders>
+              <w:top w:val="single" w:sz="4" w:space="0" w:color="auto"/>
+              <w:left w:val="single" w:sz="4" w:space="0" w:color="auto"/>
+              <w:bottom w:val="single" w:sz="4" w:space="0" w:color="auto"/>
+              <w:right w:val="single" w:sz="4" w:space="0" w:color="auto"/>
+            </w:tcBorders>
+            <w:shd w:val="clear" w:color="auto" w:fill="FF0000"/>
+          </w:tcPr>
+          <w:p>
+            <w:pPr>
+              <w:jc w:val="center"/>
+              <w:rPr>
+                <w:lang w:val="en-US"/>
+              </w:rPr>
+            </w:pPr>
+            <w:r>
+              <w:rPr>
+                <w:lang w:val="en-US"/>
+              </w:rPr>
+              <w:t>FR-</w:t>
+            </w:r>
+            <w:r>
+              <w:rPr>
+                <w:lang w:val="en-US"/>
+              </w:rPr>
+              <w:t>7</w:t>
+            </w:r>
+          </w:p>
+        </w:tc>
+        <w:tc>
+          <w:tcPr>
+            <w:tcW w:w="6157" w:type="dxa"/>
+            <w:tcBorders>
+              <w:top w:val="single" w:sz="4" w:space="0" w:color="auto"/>
+              <w:bottom w:val="single" w:sz="4" w:space="0" w:color="auto"/>
+              <w:right w:val="single" w:sz="4" w:space="0" w:color="auto"/>
+            </w:tcBorders>
+          </w:tcPr>
+          <w:p>
+            <w:pPr>
+              <w:cnfStyle w:val="000000100000" w:firstRow="0" w:lastRow="0" w:firstColumn="0" w:lastColumn="0" w:oddVBand="0" w:evenVBand="0" w:oddHBand="1" w:evenHBand="0" w:firstRowFirstColumn="0" w:firstRowLastColumn="0" w:lastRowFirstColumn="0" w:lastRowLastColumn="0"/>
+              <w:rPr>
+                <w:lang w:val="nl-NL"/>
+              </w:rPr>
+            </w:pPr>
+            <w:r>
+              <w:rPr>
+                <w:lang w:val="nl-NL"/>
+              </w:rPr>
+              <w:t xml:space="preserve">De gebruiker kan een of meerdere </w:t>
+            </w:r>
+            <w:proofErr w:type="spellStart"/>
+            <w:r>
+              <w:rPr>
+                <w:lang w:val="nl-NL"/>
+              </w:rPr>
+              <w:t>backlog</w:t>
+            </w:r>
+            <w:proofErr w:type="spellEnd"/>
+            <w:r>
+              <w:rPr>
+                <w:lang w:val="nl-NL"/>
+              </w:rPr>
+              <w:t xml:space="preserve"> items </w:t>
+            </w:r>
+            <w:r>
+              <w:rPr>
+                <w:lang w:val="nl-NL"/>
+              </w:rPr>
+              <w:t xml:space="preserve">koppelen </w:t>
+            </w:r>
+            <w:r>
+              <w:rPr>
+                <w:lang w:val="nl-NL"/>
+              </w:rPr>
+              <w:t>aan een sprint</w:t>
+            </w:r>
+          </w:p>
+        </w:tc>
+        <w:tc>
+          <w:tcPr>
+            <w:tcW w:w="1791" w:type="dxa"/>
+            <w:tcBorders>
+              <w:top w:val="single" w:sz="4" w:space="0" w:color="auto"/>
+              <w:left w:val="single" w:sz="4" w:space="0" w:color="auto"/>
+              <w:bottom w:val="single" w:sz="4" w:space="0" w:color="auto"/>
+            </w:tcBorders>
+          </w:tcPr>
+          <w:p>
+            <w:pPr>
+              <w:cnfStyle w:val="000000100000" w:firstRow="0" w:lastRow="0" w:firstColumn="0" w:lastColumn="0" w:oddVBand="0" w:evenVBand="0" w:oddHBand="1" w:evenHBand="0" w:firstRowFirstColumn="0" w:firstRowLastColumn="0" w:lastRowFirstColumn="0" w:lastRowLastColumn="0"/>
+              <w:rPr>
+                <w:lang w:val="nl-NL"/>
+              </w:rPr>
+            </w:pPr>
+          </w:p>
+        </w:tc>
+      </w:tr>
+      <w:tr>
+        <w:tc>
+          <w:tcPr>
+            <w:cnfStyle w:val="001000000000" w:firstRow="0" w:lastRow="0" w:firstColumn="1" w:lastColumn="0" w:oddVBand="0" w:evenVBand="0" w:oddHBand="0" w:evenHBand="0" w:firstRowFirstColumn="0" w:firstRowLastColumn="0" w:lastRowFirstColumn="0" w:lastRowLastColumn="0"/>
+            <w:tcW w:w="1068" w:type="dxa"/>
+            <w:tcBorders>
+              <w:top w:val="single" w:sz="4" w:space="0" w:color="auto"/>
+              <w:left w:val="single" w:sz="4" w:space="0" w:color="auto"/>
+              <w:bottom w:val="single" w:sz="4" w:space="0" w:color="auto"/>
+              <w:right w:val="single" w:sz="4" w:space="0" w:color="auto"/>
+            </w:tcBorders>
+            <w:shd w:val="clear" w:color="auto" w:fill="FF0000"/>
+          </w:tcPr>
+          <w:p>
+            <w:pPr>
+              <w:jc w:val="center"/>
+              <w:rPr>
+                <w:lang w:val="en-US"/>
+              </w:rPr>
+            </w:pPr>
+            <w:r>
+              <w:rPr>
+                <w:lang w:val="en-US"/>
+              </w:rPr>
+              <w:t>FR-</w:t>
+            </w:r>
+            <w:r>
+              <w:rPr>
+                <w:lang w:val="en-US"/>
+              </w:rPr>
+              <w:t>8</w:t>
+            </w:r>
+          </w:p>
+        </w:tc>
+        <w:tc>
+          <w:tcPr>
+            <w:tcW w:w="6157" w:type="dxa"/>
+            <w:tcBorders>
+              <w:top w:val="single" w:sz="4" w:space="0" w:color="auto"/>
+              <w:right w:val="single" w:sz="4" w:space="0" w:color="auto"/>
+            </w:tcBorders>
+          </w:tcPr>
+          <w:p>
+            <w:pPr>
+              <w:cnfStyle w:val="000000000000" w:firstRow="0" w:lastRow="0" w:firstColumn="0" w:lastColumn="0" w:oddVBand="0" w:evenVBand="0" w:oddHBand="0" w:evenHBand="0" w:firstRowFirstColumn="0" w:firstRowLastColumn="0" w:lastRowFirstColumn="0" w:lastRowLastColumn="0"/>
+              <w:rPr>
+                <w:lang w:val="nl-NL"/>
+              </w:rPr>
+            </w:pPr>
+            <w:r>
+              <w:rPr>
+                <w:lang w:val="nl-NL"/>
+              </w:rPr>
+              <w:t xml:space="preserve">De gebruiker kan een </w:t>
+            </w:r>
+            <w:proofErr w:type="spellStart"/>
+            <w:r>
+              <w:rPr>
+                <w:lang w:val="nl-NL"/>
+              </w:rPr>
+              <w:t>backlog</w:t>
+            </w:r>
+            <w:proofErr w:type="spellEnd"/>
+            <w:r>
+              <w:rPr>
+                <w:lang w:val="nl-NL"/>
+              </w:rPr>
+              <w:t xml:space="preserve"> item koppelen aan één </w:t>
+            </w:r>
+            <w:proofErr w:type="spellStart"/>
+            <w:r>
+              <w:rPr>
+                <w:lang w:val="nl-NL"/>
+              </w:rPr>
+              <w:t>developer</w:t>
+            </w:r>
+            <w:proofErr w:type="spellEnd"/>
+          </w:p>
+        </w:tc>
+        <w:tc>
+          <w:tcPr>
+            <w:tcW w:w="1791" w:type="dxa"/>
+            <w:tcBorders>
+              <w:top w:val="single" w:sz="4" w:space="0" w:color="auto"/>
+              <w:left w:val="single" w:sz="4" w:space="0" w:color="auto"/>
+            </w:tcBorders>
+          </w:tcPr>
+          <w:p>
+            <w:pPr>
+              <w:cnfStyle w:val="000000000000" w:firstRow="0" w:lastRow="0" w:firstColumn="0" w:lastColumn="0" w:oddVBand="0" w:evenVBand="0" w:oddHBand="0" w:evenHBand="0" w:firstRowFirstColumn="0" w:firstRowLastColumn="0" w:lastRowFirstColumn="0" w:lastRowLastColumn="0"/>
+              <w:rPr>
+                <w:lang w:val="nl-NL"/>
+              </w:rPr>
+            </w:pPr>
+          </w:p>
+        </w:tc>
+      </w:tr>
+      <w:tr>
+        <w:trPr>
+          <w:cnfStyle w:val="000000100000" w:firstRow="0" w:lastRow="0" w:firstColumn="0" w:lastColumn="0" w:oddVBand="0" w:evenVBand="0" w:oddHBand="1" w:evenHBand="0" w:firstRowFirstColumn="0" w:firstRowLastColumn="0" w:lastRowFirstColumn="0" w:lastRowLastColumn="0"/>
+        </w:trPr>
+        <w:tc>
+          <w:tcPr>
+            <w:cnfStyle w:val="001000000000" w:firstRow="0" w:lastRow="0" w:firstColumn="1" w:lastColumn="0" w:oddVBand="0" w:evenVBand="0" w:oddHBand="0" w:evenHBand="0" w:firstRowFirstColumn="0" w:firstRowLastColumn="0" w:lastRowFirstColumn="0" w:lastRowLastColumn="0"/>
+            <w:tcW w:w="1068" w:type="dxa"/>
+            <w:tcBorders>
+              <w:top w:val="single" w:sz="4" w:space="0" w:color="auto"/>
+              <w:left w:val="single" w:sz="4" w:space="0" w:color="auto"/>
+              <w:bottom w:val="single" w:sz="4" w:space="0" w:color="auto"/>
+              <w:right w:val="single" w:sz="4" w:space="0" w:color="auto"/>
+            </w:tcBorders>
+            <w:shd w:val="clear" w:color="auto" w:fill="FF0000"/>
+          </w:tcPr>
+          <w:p>
+            <w:pPr>
+              <w:jc w:val="center"/>
+              <w:rPr>
+                <w:lang w:val="en-US"/>
+              </w:rPr>
+            </w:pPr>
+            <w:r>
+              <w:rPr>
+                <w:lang w:val="en-US"/>
+              </w:rPr>
+              <w:t>FR-</w:t>
+            </w:r>
+            <w:r>
+              <w:rPr>
+                <w:lang w:val="en-US"/>
+              </w:rPr>
+              <w:t>9</w:t>
+            </w:r>
+          </w:p>
+        </w:tc>
+        <w:tc>
+          <w:tcPr>
+            <w:tcW w:w="6157" w:type="dxa"/>
+            <w:tcBorders>
+              <w:top w:val="single" w:sz="4" w:space="0" w:color="auto"/>
+              <w:right w:val="single" w:sz="4" w:space="0" w:color="auto"/>
+            </w:tcBorders>
+          </w:tcPr>
+          <w:p>
+            <w:pPr>
+              <w:cnfStyle w:val="000000100000" w:firstRow="0" w:lastRow="0" w:firstColumn="0" w:lastColumn="0" w:oddVBand="0" w:evenVBand="0" w:oddHBand="1" w:evenHBand="0" w:firstRowFirstColumn="0" w:firstRowLastColumn="0" w:lastRowFirstColumn="0" w:lastRowLastColumn="0"/>
+              <w:rPr>
+                <w:lang w:val="nl-NL"/>
+              </w:rPr>
+            </w:pPr>
+            <w:r>
+              <w:rPr>
+                <w:lang w:val="nl-NL"/>
+              </w:rPr>
+              <w:t>De gebruiker kan de s</w:t>
+            </w:r>
+            <w:r>
+              <w:rPr>
+                <w:lang w:val="nl-NL"/>
+              </w:rPr>
+              <w:t xml:space="preserve">tatus van een </w:t>
+            </w:r>
+            <w:proofErr w:type="spellStart"/>
+            <w:r>
+              <w:rPr>
+                <w:lang w:val="nl-NL"/>
+              </w:rPr>
+              <w:t>backlog</w:t>
+            </w:r>
+            <w:proofErr w:type="spellEnd"/>
+            <w:r>
+              <w:rPr>
+                <w:lang w:val="nl-NL"/>
+              </w:rPr>
+              <w:t xml:space="preserve"> item wijzigen</w:t>
+            </w:r>
+          </w:p>
+        </w:tc>
+        <w:tc>
+          <w:tcPr>
+            <w:tcW w:w="1791" w:type="dxa"/>
+            <w:tcBorders>
+              <w:top w:val="single" w:sz="4" w:space="0" w:color="auto"/>
+              <w:left w:val="single" w:sz="4" w:space="0" w:color="auto"/>
+            </w:tcBorders>
+          </w:tcPr>
+          <w:p>
+            <w:pPr>
+              <w:cnfStyle w:val="000000100000" w:firstRow="0" w:lastRow="0" w:firstColumn="0" w:lastColumn="0" w:oddVBand="0" w:evenVBand="0" w:oddHBand="1" w:evenHBand="0" w:firstRowFirstColumn="0" w:firstRowLastColumn="0" w:lastRowFirstColumn="0" w:lastRowLastColumn="0"/>
+            </w:pPr>
+          </w:p>
+        </w:tc>
+      </w:tr>
+      <w:tr>
+        <w:tc>
+          <w:tcPr>
+            <w:cnfStyle w:val="001000000000" w:firstRow="0" w:lastRow="0" w:firstColumn="1" w:lastColumn="0" w:oddVBand="0" w:evenVBand="0" w:oddHBand="0" w:evenHBand="0" w:firstRowFirstColumn="0" w:firstRowLastColumn="0" w:lastRowFirstColumn="0" w:lastRowLastColumn="0"/>
+            <w:tcW w:w="1068" w:type="dxa"/>
+            <w:tcBorders>
+              <w:top w:val="single" w:sz="4" w:space="0" w:color="auto"/>
+              <w:left w:val="single" w:sz="4" w:space="0" w:color="auto"/>
+              <w:bottom w:val="single" w:sz="4" w:space="0" w:color="auto"/>
+              <w:right w:val="single" w:sz="4" w:space="0" w:color="auto"/>
+            </w:tcBorders>
+            <w:shd w:val="clear" w:color="auto" w:fill="00B0F0"/>
+          </w:tcPr>
+          <w:p>
+            <w:pPr>
+              <w:jc w:val="center"/>
+              <w:rPr>
+                <w:lang w:val="en-US"/>
+              </w:rPr>
+            </w:pPr>
+            <w:r>
+              <w:rPr>
+                <w:lang w:val="en-US"/>
+              </w:rPr>
+              <w:t>FR-1</w:t>
+            </w:r>
+            <w:r>
+              <w:rPr>
+                <w:lang w:val="en-US"/>
+              </w:rPr>
+              <w:t>0</w:t>
+            </w:r>
+          </w:p>
+        </w:tc>
+        <w:tc>
+          <w:tcPr>
+            <w:tcW w:w="6157" w:type="dxa"/>
+            <w:tcBorders>
+              <w:top w:val="single" w:sz="4" w:space="0" w:color="auto"/>
+              <w:right w:val="single" w:sz="4" w:space="0" w:color="auto"/>
+            </w:tcBorders>
+          </w:tcPr>
+          <w:p>
+            <w:pPr>
+              <w:tabs>
+                <w:tab w:val="left" w:pos="1511"/>
+              </w:tabs>
+              <w:cnfStyle w:val="000000000000" w:firstRow="0" w:lastRow="0" w:firstColumn="0" w:lastColumn="0" w:oddVBand="0" w:evenVBand="0" w:oddHBand="0" w:evenHBand="0" w:firstRowFirstColumn="0" w:firstRowLastColumn="0" w:lastRowFirstColumn="0" w:lastRowLastColumn="0"/>
+              <w:rPr>
+                <w:lang w:val="nl-NL"/>
+              </w:rPr>
+            </w:pPr>
+            <w:r>
+              <w:rPr>
+                <w:lang w:val="nl-NL"/>
+              </w:rPr>
+              <w:t>De gebruiker kan een sprint aanmaken</w:t>
+            </w:r>
+          </w:p>
+        </w:tc>
+        <w:tc>
+          <w:tcPr>
+            <w:tcW w:w="1791" w:type="dxa"/>
+            <w:tcBorders>
+              <w:top w:val="single" w:sz="4" w:space="0" w:color="auto"/>
+              <w:left w:val="single" w:sz="4" w:space="0" w:color="auto"/>
+            </w:tcBorders>
+          </w:tcPr>
+          <w:p>
+            <w:pPr>
+              <w:tabs>
+                <w:tab w:val="left" w:pos="1511"/>
+              </w:tabs>
+              <w:cnfStyle w:val="000000000000" w:firstRow="0" w:lastRow="0" w:firstColumn="0" w:lastColumn="0" w:oddVBand="0" w:evenVBand="0" w:oddHBand="0" w:evenHBand="0" w:firstRowFirstColumn="0" w:firstRowLastColumn="0" w:lastRowFirstColumn="0" w:lastRowLastColumn="0"/>
+              <w:rPr>
+                <w:lang w:val="nl-NL"/>
+              </w:rPr>
+            </w:pPr>
+          </w:p>
+        </w:tc>
+      </w:tr>
+      <w:tr>
+        <w:trPr>
+          <w:cnfStyle w:val="000000100000" w:firstRow="0" w:lastRow="0" w:firstColumn="0" w:lastColumn="0" w:oddVBand="0" w:evenVBand="0" w:oddHBand="1" w:evenHBand="0" w:firstRowFirstColumn="0" w:firstRowLastColumn="0" w:lastRowFirstColumn="0" w:lastRowLastColumn="0"/>
+        </w:trPr>
+        <w:tc>
+          <w:tcPr>
+            <w:cnfStyle w:val="001000000000" w:firstRow="0" w:lastRow="0" w:firstColumn="1" w:lastColumn="0" w:oddVBand="0" w:evenVBand="0" w:oddHBand="0" w:evenHBand="0" w:firstRowFirstColumn="0" w:firstRowLastColumn="0" w:lastRowFirstColumn="0" w:lastRowLastColumn="0"/>
+            <w:tcW w:w="1068" w:type="dxa"/>
+            <w:tcBorders>
+              <w:top w:val="single" w:sz="4" w:space="0" w:color="auto"/>
+              <w:left w:val="single" w:sz="4" w:space="0" w:color="auto"/>
+              <w:bottom w:val="single" w:sz="4" w:space="0" w:color="auto"/>
+              <w:right w:val="single" w:sz="4" w:space="0" w:color="auto"/>
+            </w:tcBorders>
+            <w:shd w:val="clear" w:color="auto" w:fill="00B0F0"/>
+          </w:tcPr>
+          <w:p>
+            <w:pPr>
+              <w:jc w:val="center"/>
+              <w:rPr>
+                <w:lang w:val="en-US"/>
+              </w:rPr>
+            </w:pPr>
+            <w:r>
+              <w:rPr>
+                <w:lang w:val="en-US"/>
+              </w:rPr>
+              <w:t>FR-1</w:t>
+            </w:r>
+            <w:r>
+              <w:rPr>
+                <w:lang w:val="en-US"/>
+              </w:rPr>
+              <w:t>1</w:t>
+            </w:r>
+          </w:p>
+        </w:tc>
+        <w:tc>
+          <w:tcPr>
+            <w:tcW w:w="6157" w:type="dxa"/>
+            <w:tcBorders>
+              <w:top w:val="single" w:sz="4" w:space="0" w:color="auto"/>
+              <w:right w:val="single" w:sz="4" w:space="0" w:color="auto"/>
+            </w:tcBorders>
+          </w:tcPr>
+          <w:p>
+            <w:pPr>
+              <w:cnfStyle w:val="000000100000" w:firstRow="0" w:lastRow="0" w:firstColumn="0" w:lastColumn="0" w:oddVBand="0" w:evenVBand="0" w:oddHBand="1" w:evenHBand="0" w:firstRowFirstColumn="0" w:firstRowLastColumn="0" w:lastRowFirstColumn="0" w:lastRowLastColumn="0"/>
+              <w:rPr>
+                <w:lang w:val="nl-NL"/>
+              </w:rPr>
+            </w:pPr>
+            <w:r>
+              <w:rPr>
+                <w:lang w:val="nl-NL"/>
+              </w:rPr>
+              <w:t>Alleen de scrum master kan een sprint afsluiten</w:t>
+            </w:r>
+          </w:p>
+        </w:tc>
+        <w:tc>
+          <w:tcPr>
+            <w:tcW w:w="1791" w:type="dxa"/>
+            <w:tcBorders>
+              <w:top w:val="single" w:sz="4" w:space="0" w:color="auto"/>
+              <w:left w:val="single" w:sz="4" w:space="0" w:color="auto"/>
+            </w:tcBorders>
+          </w:tcPr>
+          <w:p>
+            <w:pPr>
+              <w:cnfStyle w:val="000000100000" w:firstRow="0" w:lastRow="0" w:firstColumn="0" w:lastColumn="0" w:oddVBand="0" w:evenVBand="0" w:oddHBand="1" w:evenHBand="0" w:firstRowFirstColumn="0" w:firstRowLastColumn="0" w:lastRowFirstColumn="0" w:lastRowLastColumn="0"/>
+              <w:rPr>
+                <w:lang w:val="nl-NL"/>
+              </w:rPr>
+            </w:pPr>
+          </w:p>
+        </w:tc>
+      </w:tr>
+      <w:tr>
+        <w:tc>
+          <w:tcPr>
+            <w:cnfStyle w:val="001000000000" w:firstRow="0" w:lastRow="0" w:firstColumn="1" w:lastColumn="0" w:oddVBand="0" w:evenVBand="0" w:oddHBand="0" w:evenHBand="0" w:firstRowFirstColumn="0" w:firstRowLastColumn="0" w:lastRowFirstColumn="0" w:lastRowLastColumn="0"/>
+            <w:tcW w:w="1068" w:type="dxa"/>
+            <w:tcBorders>
+              <w:top w:val="single" w:sz="4" w:space="0" w:color="auto"/>
+              <w:left w:val="single" w:sz="4" w:space="0" w:color="auto"/>
+              <w:bottom w:val="single" w:sz="4" w:space="0" w:color="auto"/>
+              <w:right w:val="single" w:sz="4" w:space="0" w:color="auto"/>
+            </w:tcBorders>
+            <w:shd w:val="clear" w:color="auto" w:fill="00B0F0"/>
+          </w:tcPr>
+          <w:p>
+            <w:pPr>
+              <w:jc w:val="center"/>
+              <w:rPr>
+                <w:lang w:val="nl-NL"/>
+              </w:rPr>
+            </w:pPr>
+            <w:r>
+              <w:rPr>
+                <w:lang w:val="en-US"/>
+              </w:rPr>
+              <w:t>FR-1</w:t>
+            </w:r>
+            <w:r>
+              <w:rPr>
+                <w:lang w:val="en-US"/>
+              </w:rPr>
+              <w:t>2</w:t>
+            </w:r>
+          </w:p>
+        </w:tc>
+        <w:tc>
+          <w:tcPr>
+            <w:tcW w:w="6157" w:type="dxa"/>
+            <w:tcBorders>
+              <w:top w:val="single" w:sz="4" w:space="0" w:color="auto"/>
+              <w:right w:val="single" w:sz="4" w:space="0" w:color="auto"/>
+            </w:tcBorders>
+          </w:tcPr>
+          <w:p>
+            <w:pPr>
+              <w:cnfStyle w:val="000000000000" w:firstRow="0" w:lastRow="0" w:firstColumn="0" w:lastColumn="0" w:oddVBand="0" w:evenVBand="0" w:oddHBand="0" w:evenHBand="0" w:firstRowFirstColumn="0" w:firstRowLastColumn="0" w:lastRowFirstColumn="0" w:lastRowLastColumn="0"/>
+              <w:rPr>
+                <w:lang w:val="nl-NL"/>
+              </w:rPr>
+            </w:pPr>
+            <w:r>
+              <w:rPr>
+                <w:lang w:val="nl-NL"/>
+              </w:rPr>
+              <w:t xml:space="preserve">De gebruiker kan geen </w:t>
+            </w:r>
+            <w:r>
+              <w:rPr>
+                <w:lang w:val="nl-NL"/>
+              </w:rPr>
+              <w:t>wijzigingen doorvoeren aan de sprint wanneer deze is gestart</w:t>
+            </w:r>
+          </w:p>
+        </w:tc>
+        <w:tc>
+          <w:tcPr>
+            <w:tcW w:w="1791" w:type="dxa"/>
+            <w:tcBorders>
+              <w:top w:val="single" w:sz="4" w:space="0" w:color="auto"/>
+              <w:left w:val="single" w:sz="4" w:space="0" w:color="auto"/>
+            </w:tcBorders>
+          </w:tcPr>
+          <w:p>
+            <w:pPr>
+              <w:cnfStyle w:val="000000000000" w:firstRow="0" w:lastRow="0" w:firstColumn="0" w:lastColumn="0" w:oddVBand="0" w:evenVBand="0" w:oddHBand="0" w:evenHBand="0" w:firstRowFirstColumn="0" w:firstRowLastColumn="0" w:lastRowFirstColumn="0" w:lastRowLastColumn="0"/>
+            </w:pPr>
+          </w:p>
+        </w:tc>
+      </w:tr>
+      <w:tr>
+        <w:trPr>
+          <w:cnfStyle w:val="000000100000" w:firstRow="0" w:lastRow="0" w:firstColumn="0" w:lastColumn="0" w:oddVBand="0" w:evenVBand="0" w:oddHBand="1" w:evenHBand="0" w:firstRowFirstColumn="0" w:firstRowLastColumn="0" w:lastRowFirstColumn="0" w:lastRowLastColumn="0"/>
+        </w:trPr>
+        <w:tc>
+          <w:tcPr>
+            <w:cnfStyle w:val="001000000000" w:firstRow="0" w:lastRow="0" w:firstColumn="1" w:lastColumn="0" w:oddVBand="0" w:evenVBand="0" w:oddHBand="0" w:evenHBand="0" w:firstRowFirstColumn="0" w:firstRowLastColumn="0" w:lastRowFirstColumn="0" w:lastRowLastColumn="0"/>
+            <w:tcW w:w="1068" w:type="dxa"/>
+            <w:tcBorders>
+              <w:top w:val="single" w:sz="4" w:space="0" w:color="auto"/>
+              <w:left w:val="single" w:sz="4" w:space="0" w:color="auto"/>
+              <w:bottom w:val="single" w:sz="4" w:space="0" w:color="auto"/>
+              <w:right w:val="single" w:sz="4" w:space="0" w:color="auto"/>
+            </w:tcBorders>
+            <w:shd w:val="clear" w:color="auto" w:fill="00B0F0"/>
+          </w:tcPr>
+          <w:p>
+            <w:pPr>
+              <w:jc w:val="center"/>
+              <w:rPr>
+                <w:lang w:val="en-US"/>
+              </w:rPr>
+            </w:pPr>
+            <w:r>
+              <w:rPr>
+                <w:lang w:val="en-US"/>
+              </w:rPr>
+              <w:t>FR-1</w:t>
+            </w:r>
+            <w:r>
+              <w:rPr>
+                <w:lang w:val="en-US"/>
+              </w:rPr>
+              <w:t>3</w:t>
+            </w:r>
+          </w:p>
+        </w:tc>
+        <w:tc>
+          <w:tcPr>
+            <w:tcW w:w="6157" w:type="dxa"/>
+            <w:tcBorders>
+              <w:top w:val="single" w:sz="4" w:space="0" w:color="auto"/>
+              <w:right w:val="single" w:sz="4" w:space="0" w:color="auto"/>
+            </w:tcBorders>
+          </w:tcPr>
+          <w:p>
+            <w:pPr>
+              <w:cnfStyle w:val="000000100000" w:firstRow="0" w:lastRow="0" w:firstColumn="0" w:lastColumn="0" w:oddVBand="0" w:evenVBand="0" w:oddHBand="1" w:evenHBand="0" w:firstRowFirstColumn="0" w:firstRowLastColumn="0" w:lastRowFirstColumn="0" w:lastRowLastColumn="0"/>
+              <w:rPr>
+                <w:lang w:val="nl-NL"/>
+              </w:rPr>
+            </w:pPr>
+            <w:r>
+              <w:rPr>
+                <w:lang w:val="nl-NL"/>
+              </w:rPr>
+              <w:t>De sprint heeft de status ‘</w:t>
+            </w:r>
+            <w:proofErr w:type="spellStart"/>
+            <w:r>
+              <w:rPr>
+                <w:lang w:val="nl-NL"/>
+              </w:rPr>
+              <w:t>finished</w:t>
+            </w:r>
+            <w:proofErr w:type="spellEnd"/>
+            <w:r>
+              <w:rPr>
+                <w:lang w:val="nl-NL"/>
+              </w:rPr>
+              <w:t>’ wanneer het is afgelopen</w:t>
+            </w:r>
+          </w:p>
+        </w:tc>
+        <w:tc>
+          <w:tcPr>
+            <w:tcW w:w="1791" w:type="dxa"/>
+            <w:tcBorders>
+              <w:top w:val="single" w:sz="4" w:space="0" w:color="auto"/>
+              <w:left w:val="single" w:sz="4" w:space="0" w:color="auto"/>
+            </w:tcBorders>
+          </w:tcPr>
+          <w:p>
+            <w:pPr>
+              <w:cnfStyle w:val="000000100000" w:firstRow="0" w:lastRow="0" w:firstColumn="0" w:lastColumn="0" w:oddVBand="0" w:evenVBand="0" w:oddHBand="1" w:evenHBand="0" w:firstRowFirstColumn="0" w:firstRowLastColumn="0" w:lastRowFirstColumn="0" w:lastRowLastColumn="0"/>
+              <w:rPr>
+                <w:lang w:val="nl-NL"/>
+              </w:rPr>
+            </w:pPr>
+          </w:p>
+        </w:tc>
+      </w:tr>
+      <w:tr>
+        <w:tc>
+          <w:tcPr>
+            <w:cnfStyle w:val="001000000000" w:firstRow="0" w:lastRow="0" w:firstColumn="1" w:lastColumn="0" w:oddVBand="0" w:evenVBand="0" w:oddHBand="0" w:evenHBand="0" w:firstRowFirstColumn="0" w:firstRowLastColumn="0" w:lastRowFirstColumn="0" w:lastRowLastColumn="0"/>
+            <w:tcW w:w="1068" w:type="dxa"/>
+            <w:tcBorders>
+              <w:top w:val="single" w:sz="4" w:space="0" w:color="auto"/>
+              <w:left w:val="single" w:sz="4" w:space="0" w:color="auto"/>
+              <w:bottom w:val="single" w:sz="4" w:space="0" w:color="auto"/>
+              <w:right w:val="single" w:sz="4" w:space="0" w:color="auto"/>
+            </w:tcBorders>
+            <w:shd w:val="clear" w:color="auto" w:fill="0070C0"/>
+          </w:tcPr>
+          <w:p>
+            <w:pPr>
+              <w:jc w:val="center"/>
+              <w:rPr>
+                <w:lang w:val="en-US"/>
+              </w:rPr>
+            </w:pPr>
+            <w:r>
+              <w:rPr>
+                <w:lang w:val="en-US"/>
+              </w:rPr>
+              <w:t>FR-1</w:t>
+            </w:r>
+            <w:r>
+              <w:rPr>
+                <w:lang w:val="en-US"/>
+              </w:rPr>
+              <w:t>4</w:t>
+            </w:r>
+          </w:p>
+        </w:tc>
+        <w:tc>
+          <w:tcPr>
+            <w:tcW w:w="6157" w:type="dxa"/>
+            <w:tcBorders>
+              <w:top w:val="single" w:sz="4" w:space="0" w:color="auto"/>
+              <w:right w:val="single" w:sz="4" w:space="0" w:color="auto"/>
+            </w:tcBorders>
+          </w:tcPr>
+          <w:p>
+            <w:pPr>
+              <w:cnfStyle w:val="000000000000" w:firstRow="0" w:lastRow="0" w:firstColumn="0" w:lastColumn="0" w:oddVBand="0" w:evenVBand="0" w:oddHBand="0" w:evenHBand="0" w:firstRowFirstColumn="0" w:firstRowLastColumn="0" w:lastRowFirstColumn="0" w:lastRowLastColumn="0"/>
+              <w:rPr>
+                <w:lang w:val="nl-NL"/>
+              </w:rPr>
+            </w:pPr>
+            <w:r>
+              <w:rPr>
+                <w:lang w:val="nl-NL"/>
+              </w:rPr>
+              <w:t>De gebruiker kan een thread aanmaken</w:t>
+            </w:r>
+          </w:p>
+        </w:tc>
+        <w:tc>
+          <w:tcPr>
+            <w:tcW w:w="1791" w:type="dxa"/>
+            <w:tcBorders>
+              <w:top w:val="single" w:sz="4" w:space="0" w:color="auto"/>
+              <w:left w:val="single" w:sz="4" w:space="0" w:color="auto"/>
+            </w:tcBorders>
+          </w:tcPr>
+          <w:p>
+            <w:pPr>
+              <w:cnfStyle w:val="000000000000" w:firstRow="0" w:lastRow="0" w:firstColumn="0" w:lastColumn="0" w:oddVBand="0" w:evenVBand="0" w:oddHBand="0" w:evenHBand="0" w:firstRowFirstColumn="0" w:firstRowLastColumn="0" w:lastRowFirstColumn="0" w:lastRowLastColumn="0"/>
+              <w:rPr>
+                <w:lang w:val="nl-NL"/>
+              </w:rPr>
+            </w:pPr>
+          </w:p>
+        </w:tc>
+      </w:tr>
+      <w:tr>
+        <w:trPr>
+          <w:cnfStyle w:val="000000100000" w:firstRow="0" w:lastRow="0" w:firstColumn="0" w:lastColumn="0" w:oddVBand="0" w:evenVBand="0" w:oddHBand="1" w:evenHBand="0" w:firstRowFirstColumn="0" w:firstRowLastColumn="0" w:lastRowFirstColumn="0" w:lastRowLastColumn="0"/>
+        </w:trPr>
+        <w:tc>
+          <w:tcPr>
+            <w:cnfStyle w:val="001000000000" w:firstRow="0" w:lastRow="0" w:firstColumn="1" w:lastColumn="0" w:oddVBand="0" w:evenVBand="0" w:oddHBand="0" w:evenHBand="0" w:firstRowFirstColumn="0" w:firstRowLastColumn="0" w:lastRowFirstColumn="0" w:lastRowLastColumn="0"/>
+            <w:tcW w:w="1068" w:type="dxa"/>
+            <w:tcBorders>
+              <w:top w:val="single" w:sz="4" w:space="0" w:color="auto"/>
+              <w:left w:val="single" w:sz="4" w:space="0" w:color="auto"/>
+              <w:bottom w:val="single" w:sz="4" w:space="0" w:color="auto"/>
+              <w:right w:val="single" w:sz="4" w:space="0" w:color="auto"/>
+            </w:tcBorders>
+            <w:shd w:val="clear" w:color="auto" w:fill="0070C0"/>
+          </w:tcPr>
+          <w:p>
+            <w:pPr>
+              <w:jc w:val="center"/>
+              <w:rPr>
+                <w:lang w:val="en-US"/>
+              </w:rPr>
+            </w:pPr>
+            <w:r>
+              <w:rPr>
+                <w:lang w:val="en-US"/>
+              </w:rPr>
+              <w:t>FR-1</w:t>
+            </w:r>
+            <w:r>
+              <w:rPr>
+                <w:lang w:val="en-US"/>
+              </w:rPr>
+              <w:t>5</w:t>
+            </w:r>
+          </w:p>
+        </w:tc>
+        <w:tc>
+          <w:tcPr>
+            <w:tcW w:w="6157" w:type="dxa"/>
+            <w:tcBorders>
+              <w:top w:val="single" w:sz="4" w:space="0" w:color="auto"/>
+              <w:bottom w:val="single" w:sz="4" w:space="0" w:color="auto"/>
+              <w:right w:val="single" w:sz="4" w:space="0" w:color="auto"/>
+            </w:tcBorders>
+          </w:tcPr>
+          <w:p>
+            <w:pPr>
+              <w:cnfStyle w:val="000000100000" w:firstRow="0" w:lastRow="0" w:firstColumn="0" w:lastColumn="0" w:oddVBand="0" w:evenVBand="0" w:oddHBand="1" w:evenHBand="0" w:firstRowFirstColumn="0" w:firstRowLastColumn="0" w:lastRowFirstColumn="0" w:lastRowLastColumn="0"/>
+              <w:rPr>
+                <w:lang w:val="nl-NL"/>
+              </w:rPr>
+            </w:pPr>
+            <w:r>
+              <w:rPr>
+                <w:lang w:val="nl-NL"/>
+              </w:rPr>
+              <w:t>De gebruiker kan een reactie geven op een bericht binnen de thread</w:t>
+            </w:r>
+          </w:p>
+        </w:tc>
+        <w:tc>
+          <w:tcPr>
+            <w:tcW w:w="1791" w:type="dxa"/>
+            <w:tcBorders>
+              <w:top w:val="single" w:sz="4" w:space="0" w:color="auto"/>
+              <w:left w:val="single" w:sz="4" w:space="0" w:color="auto"/>
+              <w:bottom w:val="single" w:sz="4" w:space="0" w:color="auto"/>
+            </w:tcBorders>
+          </w:tcPr>
+          <w:p>
+            <w:pPr>
+              <w:cnfStyle w:val="000000100000" w:firstRow="0" w:lastRow="0" w:firstColumn="0" w:lastColumn="0" w:oddVBand="0" w:evenVBand="0" w:oddHBand="1" w:evenHBand="0" w:firstRowFirstColumn="0" w:firstRowLastColumn="0" w:lastRowFirstColumn="0" w:lastRowLastColumn="0"/>
+              <w:rPr>
+                <w:lang w:val="nl-NL"/>
+              </w:rPr>
+            </w:pPr>
+          </w:p>
+        </w:tc>
+      </w:tr>
+      <w:tr>
+        <w:tc>
+          <w:tcPr>
+            <w:cnfStyle w:val="001000000000" w:firstRow="0" w:lastRow="0" w:firstColumn="1" w:lastColumn="0" w:oddVBand="0" w:evenVBand="0" w:oddHBand="0" w:evenHBand="0" w:firstRowFirstColumn="0" w:firstRowLastColumn="0" w:lastRowFirstColumn="0" w:lastRowLastColumn="0"/>
+            <w:tcW w:w="1068" w:type="dxa"/>
+            <w:tcBorders>
+              <w:top w:val="single" w:sz="4" w:space="0" w:color="auto"/>
+              <w:left w:val="single" w:sz="4" w:space="0" w:color="auto"/>
+              <w:bottom w:val="single" w:sz="4" w:space="0" w:color="auto"/>
+              <w:right w:val="single" w:sz="4" w:space="0" w:color="auto"/>
+            </w:tcBorders>
+            <w:shd w:val="clear" w:color="auto" w:fill="0070C0"/>
+          </w:tcPr>
+          <w:p>
+            <w:pPr>
+              <w:jc w:val="center"/>
+              <w:rPr>
+                <w:lang w:val="en-US"/>
+              </w:rPr>
+            </w:pPr>
+            <w:r>
+              <w:rPr>
+                <w:lang w:val="en-US"/>
+              </w:rPr>
+              <w:t>FR-1</w:t>
+            </w:r>
+            <w:r>
+              <w:rPr>
+                <w:lang w:val="en-US"/>
+              </w:rPr>
+              <w:t>6</w:t>
+            </w:r>
+          </w:p>
+        </w:tc>
+        <w:tc>
+          <w:tcPr>
+            <w:tcW w:w="6157" w:type="dxa"/>
+            <w:tcBorders>
+              <w:top w:val="single" w:sz="4" w:space="0" w:color="auto"/>
+              <w:bottom w:val="single" w:sz="4" w:space="0" w:color="auto"/>
+              <w:right w:val="single" w:sz="4" w:space="0" w:color="auto"/>
+            </w:tcBorders>
+          </w:tcPr>
+          <w:p>
+            <w:pPr>
+              <w:cnfStyle w:val="000000000000" w:firstRow="0" w:lastRow="0" w:firstColumn="0" w:lastColumn="0" w:oddVBand="0" w:evenVBand="0" w:oddHBand="0" w:evenHBand="0" w:firstRowFirstColumn="0" w:firstRowLastColumn="0" w:lastRowFirstColumn="0" w:lastRowLastColumn="0"/>
+              <w:rPr>
+                <w:lang w:val="nl-NL"/>
+              </w:rPr>
+            </w:pPr>
+            <w:r>
+              <w:rPr>
+                <w:lang w:val="nl-NL"/>
+              </w:rPr>
+              <w:t xml:space="preserve">De gebruiker kan geen nieuwe berichten aan de thread toevoegen wanneer de status van de </w:t>
+            </w:r>
+            <w:proofErr w:type="spellStart"/>
+            <w:r>
+              <w:rPr>
+                <w:lang w:val="nl-NL"/>
+              </w:rPr>
+              <w:t>backlog</w:t>
+            </w:r>
+            <w:proofErr w:type="spellEnd"/>
+            <w:r>
+              <w:rPr>
+                <w:lang w:val="nl-NL"/>
+              </w:rPr>
+              <w:t xml:space="preserve"> item op ‘afgerond’ staat</w:t>
+            </w:r>
+          </w:p>
+        </w:tc>
+        <w:tc>
+          <w:tcPr>
+            <w:tcW w:w="1791" w:type="dxa"/>
+            <w:tcBorders>
+              <w:top w:val="single" w:sz="4" w:space="0" w:color="auto"/>
+              <w:left w:val="single" w:sz="4" w:space="0" w:color="auto"/>
+              <w:bottom w:val="single" w:sz="4" w:space="0" w:color="auto"/>
+            </w:tcBorders>
+          </w:tcPr>
+          <w:p>
+            <w:pPr>
+              <w:cnfStyle w:val="000000000000" w:firstRow="0" w:lastRow="0" w:firstColumn="0" w:lastColumn="0" w:oddVBand="0" w:evenVBand="0" w:oddHBand="0" w:evenHBand="0" w:firstRowFirstColumn="0" w:firstRowLastColumn="0" w:lastRowFirstColumn="0" w:lastRowLastColumn="0"/>
+              <w:rPr>
+                <w:lang w:val="nl-NL"/>
+              </w:rPr>
+            </w:pPr>
+          </w:p>
+        </w:tc>
+      </w:tr>
+      <w:tr>
+        <w:trPr>
+          <w:cnfStyle w:val="000000100000" w:firstRow="0" w:lastRow="0" w:firstColumn="0" w:lastColumn="0" w:oddVBand="0" w:evenVBand="0" w:oddHBand="1" w:evenHBand="0" w:firstRowFirstColumn="0" w:firstRowLastColumn="0" w:lastRowFirstColumn="0" w:lastRowLastColumn="0"/>
+        </w:trPr>
+        <w:tc>
+          <w:tcPr>
+            <w:cnfStyle w:val="001000000000" w:firstRow="0" w:lastRow="0" w:firstColumn="1" w:lastColumn="0" w:oddVBand="0" w:evenVBand="0" w:oddHBand="0" w:evenHBand="0" w:firstRowFirstColumn="0" w:firstRowLastColumn="0" w:lastRowFirstColumn="0" w:lastRowLastColumn="0"/>
+            <w:tcW w:w="1068" w:type="dxa"/>
+            <w:tcBorders>
+              <w:top w:val="single" w:sz="4" w:space="0" w:color="auto"/>
+              <w:left w:val="single" w:sz="4" w:space="0" w:color="auto"/>
+              <w:bottom w:val="single" w:sz="4" w:space="0" w:color="auto"/>
+              <w:right w:val="single" w:sz="4" w:space="0" w:color="auto"/>
+            </w:tcBorders>
+            <w:shd w:val="clear" w:color="auto" w:fill="92D050"/>
+          </w:tcPr>
+          <w:p>
+            <w:pPr>
+              <w:jc w:val="center"/>
+              <w:rPr>
+                <w:lang w:val="en-US"/>
+              </w:rPr>
+            </w:pPr>
+            <w:r>
+              <w:rPr>
+                <w:lang w:val="en-US"/>
+              </w:rPr>
+              <w:t>FR-1</w:t>
+            </w:r>
+            <w:r>
+              <w:rPr>
+                <w:lang w:val="en-US"/>
+              </w:rPr>
+              <w:t>7</w:t>
+            </w:r>
+          </w:p>
+        </w:tc>
+        <w:tc>
+          <w:tcPr>
+            <w:tcW w:w="6157" w:type="dxa"/>
+            <w:tcBorders>
+              <w:top w:val="single" w:sz="4" w:space="0" w:color="auto"/>
+              <w:right w:val="single" w:sz="4" w:space="0" w:color="auto"/>
+            </w:tcBorders>
+          </w:tcPr>
+          <w:p>
+            <w:pPr>
+              <w:cnfStyle w:val="000000100000" w:firstRow="0" w:lastRow="0" w:firstColumn="0" w:lastColumn="0" w:oddVBand="0" w:evenVBand="0" w:oddHBand="1" w:evenHBand="0" w:firstRowFirstColumn="0" w:firstRowLastColumn="0" w:lastRowFirstColumn="0" w:lastRowLastColumn="0"/>
+              <w:rPr>
+                <w:lang w:val="nl-NL"/>
+              </w:rPr>
+            </w:pPr>
+            <w:r>
+              <w:rPr>
+                <w:lang w:val="nl-NL"/>
+              </w:rPr>
+              <w:t>Alleen de scrum master kan het release proces initi</w:t>
+            </w:r>
+            <w:r>
+              <w:rPr>
+                <w:lang w:val="nl-NL"/>
+              </w:rPr>
+              <w:t>ë</w:t>
+            </w:r>
+            <w:r>
+              <w:rPr>
+                <w:lang w:val="nl-NL"/>
+              </w:rPr>
+              <w:t>ren</w:t>
+            </w:r>
+          </w:p>
+        </w:tc>
+        <w:tc>
+          <w:tcPr>
+            <w:tcW w:w="1791" w:type="dxa"/>
+            <w:tcBorders>
+              <w:top w:val="single" w:sz="4" w:space="0" w:color="auto"/>
+              <w:left w:val="single" w:sz="4" w:space="0" w:color="auto"/>
+            </w:tcBorders>
+          </w:tcPr>
+          <w:p>
+            <w:pPr>
+              <w:cnfStyle w:val="000000100000" w:firstRow="0" w:lastRow="0" w:firstColumn="0" w:lastColumn="0" w:oddVBand="0" w:evenVBand="0" w:oddHBand="1" w:evenHBand="0" w:firstRowFirstColumn="0" w:firstRowLastColumn="0" w:lastRowFirstColumn="0" w:lastRowLastColumn="0"/>
+              <w:rPr>
+                <w:lang w:val="nl-NL"/>
+              </w:rPr>
+            </w:pPr>
+          </w:p>
+        </w:tc>
+      </w:tr>
+      <w:tr>
+        <w:tc>
+          <w:tcPr>
+            <w:cnfStyle w:val="001000000000" w:firstRow="0" w:lastRow="0" w:firstColumn="1" w:lastColumn="0" w:oddVBand="0" w:evenVBand="0" w:oddHBand="0" w:evenHBand="0" w:firstRowFirstColumn="0" w:firstRowLastColumn="0" w:lastRowFirstColumn="0" w:lastRowLastColumn="0"/>
+            <w:tcW w:w="1068" w:type="dxa"/>
+            <w:tcBorders>
+              <w:top w:val="single" w:sz="4" w:space="0" w:color="auto"/>
+              <w:left w:val="single" w:sz="4" w:space="0" w:color="auto"/>
+              <w:bottom w:val="single" w:sz="4" w:space="0" w:color="auto"/>
+              <w:right w:val="single" w:sz="4" w:space="0" w:color="auto"/>
+            </w:tcBorders>
+            <w:shd w:val="clear" w:color="auto" w:fill="92D050"/>
+          </w:tcPr>
+          <w:p>
+            <w:pPr>
+              <w:jc w:val="center"/>
+              <w:rPr>
+                <w:lang w:val="en-US"/>
+              </w:rPr>
+            </w:pPr>
+            <w:r>
+              <w:rPr>
+                <w:lang w:val="en-US"/>
+              </w:rPr>
+              <w:t>FR-</w:t>
+            </w:r>
+            <w:r>
+              <w:rPr>
+                <w:lang w:val="en-US"/>
+              </w:rPr>
+              <w:t>18</w:t>
+            </w:r>
+          </w:p>
+        </w:tc>
+        <w:tc>
+          <w:tcPr>
+            <w:tcW w:w="6157" w:type="dxa"/>
+            <w:tcBorders>
+              <w:top w:val="single" w:sz="4" w:space="0" w:color="auto"/>
+              <w:right w:val="single" w:sz="4" w:space="0" w:color="auto"/>
+            </w:tcBorders>
+          </w:tcPr>
+          <w:p>
+            <w:pPr>
+              <w:cnfStyle w:val="000000000000" w:firstRow="0" w:lastRow="0" w:firstColumn="0" w:lastColumn="0" w:oddVBand="0" w:evenVBand="0" w:oddHBand="0" w:evenHBand="0" w:firstRowFirstColumn="0" w:firstRowLastColumn="0" w:lastRowFirstColumn="0" w:lastRowLastColumn="0"/>
+              <w:rPr>
+                <w:lang w:val="nl-NL"/>
+              </w:rPr>
+            </w:pPr>
+            <w:r>
+              <w:rPr>
+                <w:lang w:val="nl-NL"/>
+              </w:rPr>
+              <w:t>Alleen de scrum master kan het release proces annuleren</w:t>
+            </w:r>
+          </w:p>
+        </w:tc>
+        <w:tc>
+          <w:tcPr>
+            <w:tcW w:w="1791" w:type="dxa"/>
+            <w:tcBorders>
+              <w:top w:val="single" w:sz="4" w:space="0" w:color="auto"/>
+              <w:left w:val="single" w:sz="4" w:space="0" w:color="auto"/>
+            </w:tcBorders>
+          </w:tcPr>
+          <w:p>
+            <w:pPr>
+              <w:cnfStyle w:val="000000000000" w:firstRow="0" w:lastRow="0" w:firstColumn="0" w:lastColumn="0" w:oddVBand="0" w:evenVBand="0" w:oddHBand="0" w:evenHBand="0" w:firstRowFirstColumn="0" w:firstRowLastColumn="0" w:lastRowFirstColumn="0" w:lastRowLastColumn="0"/>
+              <w:rPr>
+                <w:lang w:val="nl-NL"/>
+              </w:rPr>
+            </w:pPr>
+          </w:p>
+        </w:tc>
+      </w:tr>
+      <w:tr>
+        <w:trPr>
+          <w:cnfStyle w:val="000000100000" w:firstRow="0" w:lastRow="0" w:firstColumn="0" w:lastColumn="0" w:oddVBand="0" w:evenVBand="0" w:oddHBand="1" w:evenHBand="0" w:firstRowFirstColumn="0" w:firstRowLastColumn="0" w:lastRowFirstColumn="0" w:lastRowLastColumn="0"/>
+        </w:trPr>
+        <w:tc>
+          <w:tcPr>
+            <w:cnfStyle w:val="001000000000" w:firstRow="0" w:lastRow="0" w:firstColumn="1" w:lastColumn="0" w:oddVBand="0" w:evenVBand="0" w:oddHBand="0" w:evenHBand="0" w:firstRowFirstColumn="0" w:firstRowLastColumn="0" w:lastRowFirstColumn="0" w:lastRowLastColumn="0"/>
+            <w:tcW w:w="1068" w:type="dxa"/>
+            <w:tcBorders>
+              <w:top w:val="single" w:sz="4" w:space="0" w:color="auto"/>
+              <w:left w:val="single" w:sz="4" w:space="0" w:color="auto"/>
+              <w:bottom w:val="single" w:sz="4" w:space="0" w:color="auto"/>
+              <w:right w:val="single" w:sz="4" w:space="0" w:color="auto"/>
+            </w:tcBorders>
+            <w:shd w:val="clear" w:color="auto" w:fill="FFC000"/>
+          </w:tcPr>
+          <w:p>
+            <w:pPr>
+              <w:jc w:val="center"/>
+              <w:rPr>
+                <w:lang w:val="en-US"/>
+              </w:rPr>
+            </w:pPr>
+            <w:r>
+              <w:rPr>
+                <w:lang w:val="en-US"/>
+              </w:rPr>
+              <w:t>FR-</w:t>
+            </w:r>
+            <w:r>
+              <w:rPr>
+                <w:lang w:val="en-US"/>
+              </w:rPr>
+              <w:t>19</w:t>
+            </w:r>
+          </w:p>
+        </w:tc>
+        <w:tc>
+          <w:tcPr>
+            <w:tcW w:w="6157" w:type="dxa"/>
+            <w:tcBorders>
+              <w:top w:val="single" w:sz="4" w:space="0" w:color="auto"/>
+              <w:right w:val="single" w:sz="4" w:space="0" w:color="auto"/>
+            </w:tcBorders>
+          </w:tcPr>
+          <w:p>
+            <w:pPr>
+              <w:cnfStyle w:val="000000100000" w:firstRow="0" w:lastRow="0" w:firstColumn="0" w:lastColumn="0" w:oddVBand="0" w:evenVBand="0" w:oddHBand="1" w:evenHBand="0" w:firstRowFirstColumn="0" w:firstRowLastColumn="0" w:lastRowFirstColumn="0" w:lastRowLastColumn="0"/>
+              <w:rPr>
+                <w:lang w:val="nl-NL"/>
+              </w:rPr>
+            </w:pPr>
+            <w:r>
+              <w:rPr>
+                <w:lang w:val="nl-NL"/>
+              </w:rPr>
+              <w:t xml:space="preserve">Als scrum master </w:t>
+            </w:r>
+            <w:r>
+              <w:rPr>
+                <w:lang w:val="nl-NL"/>
+              </w:rPr>
+              <w:t xml:space="preserve">krijg ik een notificatie wanneer de status van het </w:t>
+            </w:r>
+            <w:proofErr w:type="spellStart"/>
+            <w:r>
+              <w:rPr>
+                <w:lang w:val="nl-NL"/>
+              </w:rPr>
+              <w:t>backlog</w:t>
+            </w:r>
+            <w:proofErr w:type="spellEnd"/>
+            <w:r>
+              <w:rPr>
+                <w:lang w:val="nl-NL"/>
+              </w:rPr>
+              <w:t xml:space="preserve"> item gewijzigd is naar </w:t>
+            </w:r>
+            <w:proofErr w:type="spellStart"/>
+            <w:r>
+              <w:rPr>
+                <w:lang w:val="nl-NL"/>
+              </w:rPr>
+              <w:t>to</w:t>
+            </w:r>
+            <w:proofErr w:type="spellEnd"/>
+            <w:r>
+              <w:rPr>
+                <w:lang w:val="nl-NL"/>
+              </w:rPr>
+              <w:t xml:space="preserve"> do vanuit </w:t>
+            </w:r>
+            <w:proofErr w:type="spellStart"/>
+            <w:r>
+              <w:rPr>
+                <w:lang w:val="nl-NL"/>
+              </w:rPr>
+              <w:t>readyfortesting</w:t>
+            </w:r>
+            <w:proofErr w:type="spellEnd"/>
+            <w:r>
+              <w:rPr>
+                <w:lang w:val="nl-NL"/>
+              </w:rPr>
+              <w:t>/</w:t>
+            </w:r>
+            <w:proofErr w:type="spellStart"/>
+            <w:r>
+              <w:rPr>
+                <w:lang w:val="nl-NL"/>
+              </w:rPr>
+              <w:t>done</w:t>
+            </w:r>
+            <w:proofErr w:type="spellEnd"/>
+          </w:p>
+        </w:tc>
+        <w:tc>
+          <w:tcPr>
+            <w:tcW w:w="1791" w:type="dxa"/>
+            <w:tcBorders>
+              <w:top w:val="single" w:sz="4" w:space="0" w:color="auto"/>
+              <w:left w:val="single" w:sz="4" w:space="0" w:color="auto"/>
+            </w:tcBorders>
+          </w:tcPr>
+          <w:p>
+            <w:pPr>
+              <w:cnfStyle w:val="000000100000" w:firstRow="0" w:lastRow="0" w:firstColumn="0" w:lastColumn="0" w:oddVBand="0" w:evenVBand="0" w:oddHBand="1" w:evenHBand="0" w:firstRowFirstColumn="0" w:firstRowLastColumn="0" w:lastRowFirstColumn="0" w:lastRowLastColumn="0"/>
+            </w:pPr>
+          </w:p>
+        </w:tc>
+      </w:tr>
+      <w:tr>
+        <w:tc>
+          <w:tcPr>
+            <w:cnfStyle w:val="001000000000" w:firstRow="0" w:lastRow="0" w:firstColumn="1" w:lastColumn="0" w:oddVBand="0" w:evenVBand="0" w:oddHBand="0" w:evenHBand="0" w:firstRowFirstColumn="0" w:firstRowLastColumn="0" w:lastRowFirstColumn="0" w:lastRowLastColumn="0"/>
+            <w:tcW w:w="1068" w:type="dxa"/>
+            <w:tcBorders>
+              <w:top w:val="single" w:sz="4" w:space="0" w:color="auto"/>
+              <w:left w:val="single" w:sz="4" w:space="0" w:color="auto"/>
+              <w:bottom w:val="single" w:sz="4" w:space="0" w:color="auto"/>
+              <w:right w:val="single" w:sz="4" w:space="0" w:color="auto"/>
+            </w:tcBorders>
+            <w:shd w:val="clear" w:color="auto" w:fill="FFC000"/>
+          </w:tcPr>
+          <w:p>
+            <w:pPr>
+              <w:jc w:val="center"/>
+              <w:rPr>
+                <w:lang w:val="en-US"/>
+              </w:rPr>
+            </w:pPr>
+            <w:r>
+              <w:rPr>
+                <w:lang w:val="en-US"/>
+              </w:rPr>
+              <w:t>FR-2</w:t>
+            </w:r>
+            <w:r>
+              <w:rPr>
+                <w:lang w:val="en-US"/>
+              </w:rPr>
+              <w:t>0</w:t>
+            </w:r>
+          </w:p>
+        </w:tc>
+        <w:tc>
+          <w:tcPr>
+            <w:tcW w:w="6157" w:type="dxa"/>
+            <w:tcBorders>
+              <w:top w:val="single" w:sz="4" w:space="0" w:color="auto"/>
+              <w:right w:val="single" w:sz="4" w:space="0" w:color="auto"/>
+            </w:tcBorders>
+          </w:tcPr>
+          <w:p>
+            <w:pPr>
+              <w:cnfStyle w:val="000000000000" w:firstRow="0" w:lastRow="0" w:firstColumn="0" w:lastColumn="0" w:oddVBand="0" w:evenVBand="0" w:oddHBand="0" w:evenHBand="0" w:firstRowFirstColumn="0" w:firstRowLastColumn="0" w:lastRowFirstColumn="0" w:lastRowLastColumn="0"/>
+              <w:rPr>
+                <w:lang w:val="nl-NL"/>
+              </w:rPr>
+            </w:pPr>
+            <w:r>
+              <w:rPr>
+                <w:lang w:val="nl-NL"/>
+              </w:rPr>
+              <w:t>Als scrum master of product-</w:t>
+            </w:r>
+            <w:proofErr w:type="spellStart"/>
+            <w:r>
+              <w:rPr>
+                <w:lang w:val="nl-NL"/>
+              </w:rPr>
+              <w:t>owner</w:t>
+            </w:r>
+            <w:proofErr w:type="spellEnd"/>
+            <w:r>
+              <w:rPr>
+                <w:lang w:val="nl-NL"/>
+              </w:rPr>
+              <w:t xml:space="preserve"> krijg ik een</w:t>
+            </w:r>
+            <w:r>
+              <w:rPr>
+                <w:lang w:val="nl-NL"/>
+              </w:rPr>
+              <w:t xml:space="preserve"> notificatie wanneer alle activiteiten van de pipeline zijn voltooid</w:t>
+            </w:r>
+          </w:p>
+        </w:tc>
+        <w:tc>
+          <w:tcPr>
+            <w:tcW w:w="1791" w:type="dxa"/>
+            <w:tcBorders>
+              <w:top w:val="single" w:sz="4" w:space="0" w:color="auto"/>
+              <w:left w:val="single" w:sz="4" w:space="0" w:color="auto"/>
+            </w:tcBorders>
+          </w:tcPr>
+          <w:p>
+            <w:pPr>
+              <w:cnfStyle w:val="000000000000" w:firstRow="0" w:lastRow="0" w:firstColumn="0" w:lastColumn="0" w:oddVBand="0" w:evenVBand="0" w:oddHBand="0" w:evenHBand="0" w:firstRowFirstColumn="0" w:firstRowLastColumn="0" w:lastRowFirstColumn="0" w:lastRowLastColumn="0"/>
+              <w:rPr>
+                <w:lang w:val="nl-NL"/>
+              </w:rPr>
+            </w:pPr>
+          </w:p>
+        </w:tc>
+      </w:tr>
+      <w:tr>
+        <w:trPr>
+          <w:cnfStyle w:val="000000100000" w:firstRow="0" w:lastRow="0" w:firstColumn="0" w:lastColumn="0" w:oddVBand="0" w:evenVBand="0" w:oddHBand="1" w:evenHBand="0" w:firstRowFirstColumn="0" w:firstRowLastColumn="0" w:lastRowFirstColumn="0" w:lastRowLastColumn="0"/>
+        </w:trPr>
+        <w:tc>
+          <w:tcPr>
+            <w:cnfStyle w:val="001000000000" w:firstRow="0" w:lastRow="0" w:firstColumn="1" w:lastColumn="0" w:oddVBand="0" w:evenVBand="0" w:oddHBand="0" w:evenHBand="0" w:firstRowFirstColumn="0" w:firstRowLastColumn="0" w:lastRowFirstColumn="0" w:lastRowLastColumn="0"/>
+            <w:tcW w:w="1068" w:type="dxa"/>
+            <w:tcBorders>
+              <w:top w:val="single" w:sz="4" w:space="0" w:color="auto"/>
+              <w:left w:val="single" w:sz="4" w:space="0" w:color="auto"/>
+              <w:bottom w:val="single" w:sz="4" w:space="0" w:color="auto"/>
+              <w:right w:val="single" w:sz="4" w:space="0" w:color="auto"/>
+            </w:tcBorders>
+            <w:shd w:val="clear" w:color="auto" w:fill="FFC000"/>
+          </w:tcPr>
+          <w:p>
+            <w:pPr>
+              <w:jc w:val="center"/>
+              <w:rPr>
+                <w:lang w:val="en-US"/>
+              </w:rPr>
+            </w:pPr>
+            <w:r>
+              <w:rPr>
+                <w:lang w:val="en-US"/>
+              </w:rPr>
+              <w:t>FR-2</w:t>
+            </w:r>
+            <w:r>
+              <w:rPr>
+                <w:lang w:val="en-US"/>
+              </w:rPr>
+              <w:t>1</w:t>
+            </w:r>
+          </w:p>
+        </w:tc>
+        <w:tc>
+          <w:tcPr>
+            <w:tcW w:w="6157" w:type="dxa"/>
+            <w:tcBorders>
+              <w:top w:val="single" w:sz="4" w:space="0" w:color="auto"/>
+              <w:right w:val="single" w:sz="4" w:space="0" w:color="auto"/>
+            </w:tcBorders>
+          </w:tcPr>
+          <w:p>
+            <w:pPr>
+              <w:cnfStyle w:val="000000100000" w:firstRow="0" w:lastRow="0" w:firstColumn="0" w:lastColumn="0" w:oddVBand="0" w:evenVBand="0" w:oddHBand="1" w:evenHBand="0" w:firstRowFirstColumn="0" w:firstRowLastColumn="0" w:lastRowFirstColumn="0" w:lastRowLastColumn="0"/>
+              <w:rPr>
+                <w:lang w:val="nl-NL"/>
+              </w:rPr>
+            </w:pPr>
+            <w:r>
+              <w:rPr>
+                <w:lang w:val="nl-NL"/>
+              </w:rPr>
+              <w:t>Als scrum master krijg ik een notificatie wanneer er één activiteit van de pipeline faalt</w:t>
+            </w:r>
+          </w:p>
+        </w:tc>
+        <w:tc>
+          <w:tcPr>
+            <w:tcW w:w="1791" w:type="dxa"/>
+            <w:tcBorders>
+              <w:top w:val="single" w:sz="4" w:space="0" w:color="auto"/>
+              <w:left w:val="single" w:sz="4" w:space="0" w:color="auto"/>
+            </w:tcBorders>
+          </w:tcPr>
+          <w:p>
+            <w:pPr>
+              <w:cnfStyle w:val="000000100000" w:firstRow="0" w:lastRow="0" w:firstColumn="0" w:lastColumn="0" w:oddVBand="0" w:evenVBand="0" w:oddHBand="1" w:evenHBand="0" w:firstRowFirstColumn="0" w:firstRowLastColumn="0" w:lastRowFirstColumn="0" w:lastRowLastColumn="0"/>
+              <w:rPr>
+                <w:lang w:val="nl-NL"/>
+              </w:rPr>
+            </w:pPr>
+          </w:p>
+        </w:tc>
+      </w:tr>
+      <w:tr>
+        <w:tc>
+          <w:tcPr>
+            <w:cnfStyle w:val="001000000000" w:firstRow="0" w:lastRow="0" w:firstColumn="1" w:lastColumn="0" w:oddVBand="0" w:evenVBand="0" w:oddHBand="0" w:evenHBand="0" w:firstRowFirstColumn="0" w:firstRowLastColumn="0" w:lastRowFirstColumn="0" w:lastRowLastColumn="0"/>
+            <w:tcW w:w="1068" w:type="dxa"/>
+            <w:tcBorders>
+              <w:top w:val="single" w:sz="4" w:space="0" w:color="auto"/>
+              <w:left w:val="single" w:sz="4" w:space="0" w:color="auto"/>
+              <w:bottom w:val="single" w:sz="4" w:space="0" w:color="auto"/>
+              <w:right w:val="single" w:sz="4" w:space="0" w:color="auto"/>
+            </w:tcBorders>
+            <w:shd w:val="clear" w:color="auto" w:fill="FFC000"/>
+          </w:tcPr>
+          <w:p>
+            <w:pPr>
+              <w:jc w:val="center"/>
+              <w:rPr>
+                <w:lang w:val="en-US"/>
+              </w:rPr>
+            </w:pPr>
+            <w:r>
+              <w:rPr>
+                <w:lang w:val="en-US"/>
+              </w:rPr>
+              <w:t>FR-2</w:t>
+            </w:r>
+            <w:r>
+              <w:rPr>
+                <w:lang w:val="en-US"/>
+              </w:rPr>
+              <w:t>2</w:t>
+            </w:r>
+          </w:p>
+        </w:tc>
+        <w:tc>
+          <w:tcPr>
+            <w:tcW w:w="6157" w:type="dxa"/>
+            <w:tcBorders>
+              <w:top w:val="single" w:sz="4" w:space="0" w:color="auto"/>
+              <w:right w:val="single" w:sz="4" w:space="0" w:color="auto"/>
+            </w:tcBorders>
+          </w:tcPr>
+          <w:p>
+            <w:pPr>
+              <w:cnfStyle w:val="000000000000" w:firstRow="0" w:lastRow="0" w:firstColumn="0" w:lastColumn="0" w:oddVBand="0" w:evenVBand="0" w:oddHBand="0" w:evenHBand="0" w:firstRowFirstColumn="0" w:firstRowLastColumn="0" w:lastRowFirstColumn="0" w:lastRowLastColumn="0"/>
+              <w:rPr>
+                <w:lang w:val="nl-NL"/>
+              </w:rPr>
+            </w:pPr>
+            <w:r>
+              <w:rPr>
+                <w:lang w:val="nl-NL"/>
+              </w:rPr>
+              <w:t xml:space="preserve">Als tester krijg ik een notificatie wanneer </w:t>
+            </w:r>
+            <w:r>
+              <w:rPr>
+                <w:lang w:val="nl-NL"/>
+              </w:rPr>
+              <w:t xml:space="preserve">een </w:t>
+            </w:r>
+            <w:proofErr w:type="spellStart"/>
+            <w:r>
+              <w:rPr>
+                <w:lang w:val="nl-NL"/>
+              </w:rPr>
+              <w:t>backlog</w:t>
+            </w:r>
+            <w:proofErr w:type="spellEnd"/>
+            <w:r>
+              <w:rPr>
+                <w:lang w:val="nl-NL"/>
+              </w:rPr>
+              <w:t xml:space="preserve"> item in de fase 'ready </w:t>
+            </w:r>
+            <w:proofErr w:type="spellStart"/>
+            <w:r>
+              <w:rPr>
+                <w:lang w:val="nl-NL"/>
+              </w:rPr>
+              <w:t>for</w:t>
+            </w:r>
+            <w:proofErr w:type="spellEnd"/>
+            <w:r>
+              <w:rPr>
+                <w:lang w:val="nl-NL"/>
+              </w:rPr>
+              <w:t xml:space="preserve"> </w:t>
+            </w:r>
+            <w:proofErr w:type="spellStart"/>
+            <w:r>
+              <w:rPr>
+                <w:lang w:val="nl-NL"/>
+              </w:rPr>
+              <w:t>testing</w:t>
+            </w:r>
+            <w:proofErr w:type="spellEnd"/>
+            <w:r>
+              <w:rPr>
+                <w:lang w:val="nl-NL"/>
+              </w:rPr>
+              <w:t>' komt</w:t>
+            </w:r>
+          </w:p>
+        </w:tc>
+        <w:tc>
+          <w:tcPr>
+            <w:tcW w:w="1791" w:type="dxa"/>
+            <w:tcBorders>
+              <w:top w:val="single" w:sz="4" w:space="0" w:color="auto"/>
+              <w:left w:val="single" w:sz="4" w:space="0" w:color="auto"/>
+            </w:tcBorders>
+          </w:tcPr>
+          <w:p>
+            <w:pPr>
+              <w:cnfStyle w:val="000000000000" w:firstRow="0" w:lastRow="0" w:firstColumn="0" w:lastColumn="0" w:oddVBand="0" w:evenVBand="0" w:oddHBand="0" w:evenHBand="0" w:firstRowFirstColumn="0" w:firstRowLastColumn="0" w:lastRowFirstColumn="0" w:lastRowLastColumn="0"/>
+              <w:rPr>
+                <w:lang w:val="nl-NL"/>
+              </w:rPr>
+            </w:pPr>
+          </w:p>
+        </w:tc>
+      </w:tr>
+      <w:tr>
+        <w:trPr>
+          <w:cnfStyle w:val="000000100000" w:firstRow="0" w:lastRow="0" w:firstColumn="0" w:lastColumn="0" w:oddVBand="0" w:evenVBand="0" w:oddHBand="1" w:evenHBand="0" w:firstRowFirstColumn="0" w:firstRowLastColumn="0" w:lastRowFirstColumn="0" w:lastRowLastColumn="0"/>
+        </w:trPr>
+        <w:tc>
+          <w:tcPr>
+            <w:cnfStyle w:val="001000000000" w:firstRow="0" w:lastRow="0" w:firstColumn="1" w:lastColumn="0" w:oddVBand="0" w:evenVBand="0" w:oddHBand="0" w:evenHBand="0" w:firstRowFirstColumn="0" w:firstRowLastColumn="0" w:lastRowFirstColumn="0" w:lastRowLastColumn="0"/>
+            <w:tcW w:w="1068" w:type="dxa"/>
+            <w:tcBorders>
+              <w:top w:val="single" w:sz="4" w:space="0" w:color="auto"/>
+              <w:left w:val="single" w:sz="4" w:space="0" w:color="auto"/>
+              <w:bottom w:val="single" w:sz="4" w:space="0" w:color="auto"/>
+              <w:right w:val="single" w:sz="4" w:space="0" w:color="auto"/>
+            </w:tcBorders>
+            <w:shd w:val="clear" w:color="auto" w:fill="FFC000"/>
+          </w:tcPr>
+          <w:p>
+            <w:pPr>
+              <w:jc w:val="center"/>
+              <w:rPr>
+                <w:lang w:val="en-US"/>
+              </w:rPr>
+            </w:pPr>
+            <w:r>
+              <w:rPr>
+                <w:lang w:val="en-US"/>
+              </w:rPr>
+              <w:t>FR-2</w:t>
+            </w:r>
+            <w:r>
+              <w:rPr>
+                <w:lang w:val="en-US"/>
+              </w:rPr>
+              <w:t>3</w:t>
+            </w:r>
+          </w:p>
+        </w:tc>
+        <w:tc>
+          <w:tcPr>
+            <w:tcW w:w="6157" w:type="dxa"/>
+            <w:tcBorders>
+              <w:top w:val="single" w:sz="4" w:space="0" w:color="auto"/>
+              <w:bottom w:val="single" w:sz="4" w:space="0" w:color="auto"/>
+              <w:right w:val="single" w:sz="4" w:space="0" w:color="auto"/>
+            </w:tcBorders>
+          </w:tcPr>
+          <w:p>
+            <w:pPr>
+              <w:cnfStyle w:val="000000100000" w:firstRow="0" w:lastRow="0" w:firstColumn="0" w:lastColumn="0" w:oddVBand="0" w:evenVBand="0" w:oddHBand="1" w:evenHBand="0" w:firstRowFirstColumn="0" w:firstRowLastColumn="0" w:lastRowFirstColumn="0" w:lastRowLastColumn="0"/>
+              <w:rPr>
+                <w:lang w:val="nl-NL"/>
+              </w:rPr>
+            </w:pPr>
+            <w:r>
+              <w:rPr>
+                <w:lang w:val="nl-NL"/>
+              </w:rPr>
+              <w:t xml:space="preserve">Als gebruiker </w:t>
+            </w:r>
+            <w:r>
+              <w:rPr>
+                <w:lang w:val="nl-NL"/>
+              </w:rPr>
+              <w:t>krijg</w:t>
+            </w:r>
+            <w:r>
+              <w:rPr>
+                <w:lang w:val="nl-NL"/>
+              </w:rPr>
+              <w:t xml:space="preserve"> ik een notificatie wanneer er een reactie wordt geplaatst op een </w:t>
+            </w:r>
+            <w:proofErr w:type="spellStart"/>
+            <w:r>
+              <w:rPr>
+                <w:lang w:val="nl-NL"/>
+              </w:rPr>
+              <w:t>disucssie</w:t>
+            </w:r>
+            <w:proofErr w:type="spellEnd"/>
+          </w:p>
+        </w:tc>
+        <w:tc>
+          <w:tcPr>
+            <w:tcW w:w="1791" w:type="dxa"/>
+            <w:tcBorders>
+              <w:top w:val="single" w:sz="4" w:space="0" w:color="auto"/>
+              <w:left w:val="single" w:sz="4" w:space="0" w:color="auto"/>
+              <w:bottom w:val="single" w:sz="4" w:space="0" w:color="auto"/>
+            </w:tcBorders>
+          </w:tcPr>
+          <w:p>
+            <w:pPr>
+              <w:spacing w:after="160" w:line="259" w:lineRule="auto"/>
+              <w:cnfStyle w:val="000000100000" w:firstRow="0" w:lastRow="0" w:firstColumn="0" w:lastColumn="0" w:oddVBand="0" w:evenVBand="0" w:oddHBand="1" w:evenHBand="0" w:firstRowFirstColumn="0" w:firstRowLastColumn="0" w:lastRowFirstColumn="0" w:lastRowLastColumn="0"/>
+              <w:rPr>
+                <w:lang w:val="nl-NL"/>
+              </w:rPr>
+            </w:pPr>
+          </w:p>
+        </w:tc>
+      </w:tr>
+      <w:tr>
+        <w:tc>
+          <w:tcPr>
+            <w:cnfStyle w:val="001000000000" w:firstRow="0" w:lastRow="0" w:firstColumn="1" w:lastColumn="0" w:oddVBand="0" w:evenVBand="0" w:oddHBand="0" w:evenHBand="0" w:firstRowFirstColumn="0" w:firstRowLastColumn="0" w:lastRowFirstColumn="0" w:lastRowLastColumn="0"/>
+            <w:tcW w:w="1068" w:type="dxa"/>
+            <w:tcBorders>
+              <w:top w:val="single" w:sz="4" w:space="0" w:color="auto"/>
+              <w:left w:val="single" w:sz="4" w:space="0" w:color="auto"/>
+              <w:bottom w:val="single" w:sz="4" w:space="0" w:color="auto"/>
+              <w:right w:val="single" w:sz="4" w:space="0" w:color="auto"/>
+            </w:tcBorders>
+            <w:shd w:val="clear" w:color="auto" w:fill="FFFF00"/>
+          </w:tcPr>
+          <w:p>
+            <w:pPr>
+              <w:jc w:val="center"/>
+              <w:rPr>
+                <w:lang w:val="en-US"/>
+              </w:rPr>
+            </w:pPr>
+            <w:r>
+              <w:rPr>
+                <w:lang w:val="en-US"/>
+              </w:rPr>
+              <w:t>FR-2</w:t>
+            </w:r>
+            <w:r>
+              <w:rPr>
+                <w:lang w:val="en-US"/>
+              </w:rPr>
+              <w:t>4</w:t>
+            </w:r>
+          </w:p>
+        </w:tc>
+        <w:tc>
+          <w:tcPr>
+            <w:tcW w:w="6157" w:type="dxa"/>
+            <w:tcBorders>
+              <w:top w:val="single" w:sz="4" w:space="0" w:color="auto"/>
+              <w:right w:val="single" w:sz="4" w:space="0" w:color="auto"/>
+            </w:tcBorders>
+          </w:tcPr>
+          <w:p>
+            <w:pPr>
+              <w:cnfStyle w:val="000000000000" w:firstRow="0" w:lastRow="0" w:firstColumn="0" w:lastColumn="0" w:oddVBand="0" w:evenVBand="0" w:oddHBand="0" w:evenHBand="0" w:firstRowFirstColumn="0" w:firstRowLastColumn="0" w:lastRowFirstColumn="0" w:lastRowLastColumn="0"/>
+              <w:rPr>
+                <w:lang w:val="nl-NL"/>
+              </w:rPr>
+            </w:pPr>
+            <w:r>
+              <w:rPr>
+                <w:lang w:val="nl-NL"/>
+              </w:rPr>
+              <w:t xml:space="preserve">Als gebruiker kan ik een header en </w:t>
+            </w:r>
+            <w:proofErr w:type="spellStart"/>
+            <w:r>
+              <w:rPr>
+                <w:lang w:val="nl-NL"/>
+              </w:rPr>
+              <w:t>footer</w:t>
+            </w:r>
+            <w:proofErr w:type="spellEnd"/>
+            <w:r>
+              <w:rPr>
+                <w:lang w:val="nl-NL"/>
+              </w:rPr>
+              <w:t xml:space="preserve"> gebruiken</w:t>
+            </w:r>
+          </w:p>
+        </w:tc>
+        <w:tc>
+          <w:tcPr>
+            <w:tcW w:w="1791" w:type="dxa"/>
+            <w:tcBorders>
+              <w:top w:val="single" w:sz="4" w:space="0" w:color="auto"/>
+              <w:left w:val="single" w:sz="4" w:space="0" w:color="auto"/>
+            </w:tcBorders>
+          </w:tcPr>
+          <w:p>
+            <w:pPr>
+              <w:cnfStyle w:val="000000000000" w:firstRow="0" w:lastRow="0" w:firstColumn="0" w:lastColumn="0" w:oddVBand="0" w:evenVBand="0" w:oddHBand="0" w:evenHBand="0" w:firstRowFirstColumn="0" w:firstRowLastColumn="0" w:lastRowFirstColumn="0" w:lastRowLastColumn="0"/>
+              <w:rPr>
+                <w:lang w:val="nl-NL"/>
+              </w:rPr>
+            </w:pPr>
+          </w:p>
+        </w:tc>
+      </w:tr>
+      <w:tr>
+        <w:trPr>
+          <w:cnfStyle w:val="000000100000" w:firstRow="0" w:lastRow="0" w:firstColumn="0" w:lastColumn="0" w:oddVBand="0" w:evenVBand="0" w:oddHBand="1" w:evenHBand="0" w:firstRowFirstColumn="0" w:firstRowLastColumn="0" w:lastRowFirstColumn="0" w:lastRowLastColumn="0"/>
+        </w:trPr>
+        <w:tc>
+          <w:tcPr>
+            <w:cnfStyle w:val="001000000000" w:firstRow="0" w:lastRow="0" w:firstColumn="1" w:lastColumn="0" w:oddVBand="0" w:evenVBand="0" w:oddHBand="0" w:evenHBand="0" w:firstRowFirstColumn="0" w:firstRowLastColumn="0" w:lastRowFirstColumn="0" w:lastRowLastColumn="0"/>
+            <w:tcW w:w="1068" w:type="dxa"/>
+            <w:tcBorders>
+              <w:top w:val="single" w:sz="4" w:space="0" w:color="auto"/>
+              <w:left w:val="single" w:sz="4" w:space="0" w:color="auto"/>
+              <w:bottom w:val="single" w:sz="4" w:space="0" w:color="auto"/>
+              <w:right w:val="single" w:sz="4" w:space="0" w:color="auto"/>
+            </w:tcBorders>
+            <w:shd w:val="clear" w:color="auto" w:fill="FFFF00"/>
+          </w:tcPr>
+          <w:p>
+            <w:pPr>
+              <w:jc w:val="center"/>
+              <w:rPr>
+                <w:lang w:val="en-US"/>
+              </w:rPr>
+            </w:pPr>
+            <w:r>
+              <w:rPr>
+                <w:lang w:val="en-US"/>
+              </w:rPr>
+              <w:t>FR-2</w:t>
+            </w:r>
+            <w:r>
+              <w:rPr>
+                <w:lang w:val="en-US"/>
+              </w:rPr>
+              <w:t>5</w:t>
+            </w:r>
+          </w:p>
+        </w:tc>
+        <w:tc>
+          <w:tcPr>
+            <w:tcW w:w="6157" w:type="dxa"/>
+            <w:tcBorders>
+              <w:top w:val="single" w:sz="4" w:space="0" w:color="auto"/>
+              <w:bottom w:val="single" w:sz="4" w:space="0" w:color="auto"/>
+              <w:right w:val="single" w:sz="4" w:space="0" w:color="auto"/>
+            </w:tcBorders>
+          </w:tcPr>
+          <w:p>
+            <w:pPr>
+              <w:cnfStyle w:val="000000100000" w:firstRow="0" w:lastRow="0" w:firstColumn="0" w:lastColumn="0" w:oddVBand="0" w:evenVBand="0" w:oddHBand="1" w:evenHBand="0" w:firstRowFirstColumn="0" w:firstRowLastColumn="0" w:lastRowFirstColumn="0" w:lastRowLastColumn="0"/>
+              <w:rPr>
+                <w:lang w:val="nl-NL"/>
+              </w:rPr>
+            </w:pPr>
+            <w:r>
+              <w:rPr>
+                <w:lang w:val="nl-NL"/>
+              </w:rPr>
+              <w:t>Als gebruiker kan ik een rapport exporteren naar verschillende formaten</w:t>
+            </w:r>
+          </w:p>
+        </w:tc>
+        <w:tc>
+          <w:tcPr>
+            <w:tcW w:w="1791" w:type="dxa"/>
+            <w:tcBorders>
+              <w:top w:val="single" w:sz="4" w:space="0" w:color="auto"/>
+              <w:left w:val="single" w:sz="4" w:space="0" w:color="auto"/>
+              <w:bottom w:val="single" w:sz="4" w:space="0" w:color="auto"/>
+            </w:tcBorders>
+          </w:tcPr>
+          <w:p>
+            <w:pPr>
+              <w:cnfStyle w:val="000000100000" w:firstRow="0" w:lastRow="0" w:firstColumn="0" w:lastColumn="0" w:oddVBand="0" w:evenVBand="0" w:oddHBand="1" w:evenHBand="0" w:firstRowFirstColumn="0" w:firstRowLastColumn="0" w:lastRowFirstColumn="0" w:lastRowLastColumn="0"/>
+              <w:rPr>
+                <w:lang w:val="nl-NL"/>
+              </w:rPr>
+            </w:pPr>
+          </w:p>
+        </w:tc>
+      </w:tr>
+      <w:tr>
+        <w:tc>
+          <w:tcPr>
+            <w:cnfStyle w:val="001000000000" w:firstRow="0" w:lastRow="0" w:firstColumn="1" w:lastColumn="0" w:oddVBand="0" w:evenVBand="0" w:oddHBand="0" w:evenHBand="0" w:firstRowFirstColumn="0" w:firstRowLastColumn="0" w:lastRowFirstColumn="0" w:lastRowLastColumn="0"/>
+            <w:tcW w:w="1068" w:type="dxa"/>
+            <w:tcBorders>
+              <w:top w:val="single" w:sz="4" w:space="0" w:color="auto"/>
+              <w:left w:val="single" w:sz="4" w:space="0" w:color="auto"/>
+              <w:bottom w:val="single" w:sz="4" w:space="0" w:color="auto"/>
+              <w:right w:val="single" w:sz="4" w:space="0" w:color="auto"/>
+            </w:tcBorders>
+            <w:shd w:val="clear" w:color="auto" w:fill="FFFF00"/>
+          </w:tcPr>
+          <w:p>
+            <w:pPr>
+              <w:jc w:val="center"/>
+              <w:rPr>
+                <w:lang w:val="en-US"/>
+              </w:rPr>
+            </w:pPr>
+            <w:r>
+              <w:rPr>
+                <w:lang w:val="en-US"/>
+              </w:rPr>
+              <w:t>FR-</w:t>
+            </w:r>
+            <w:r>
+              <w:rPr>
+                <w:lang w:val="en-US"/>
+              </w:rPr>
+              <w:t>26</w:t>
+            </w:r>
+          </w:p>
+        </w:tc>
+        <w:tc>
+          <w:tcPr>
+            <w:tcW w:w="6157" w:type="dxa"/>
+            <w:tcBorders>
+              <w:top w:val="single" w:sz="4" w:space="0" w:color="auto"/>
+              <w:right w:val="single" w:sz="4" w:space="0" w:color="auto"/>
+            </w:tcBorders>
+          </w:tcPr>
+          <w:p>
+            <w:pPr>
+              <w:cnfStyle w:val="000000000000" w:firstRow="0" w:lastRow="0" w:firstColumn="0" w:lastColumn="0" w:oddVBand="0" w:evenVBand="0" w:oddHBand="0" w:evenHBand="0" w:firstRowFirstColumn="0" w:firstRowLastColumn="0" w:lastRowFirstColumn="0" w:lastRowLastColumn="0"/>
+              <w:rPr>
+                <w:lang w:val="nl-NL"/>
+              </w:rPr>
+            </w:pPr>
+            <w:r>
+              <w:rPr>
+                <w:lang w:val="nl-NL"/>
+              </w:rPr>
+              <w:t>De gebruiker kan een r</w:t>
+            </w:r>
+            <w:r>
+              <w:rPr>
+                <w:lang w:val="nl-NL"/>
+              </w:rPr>
+              <w:t>apportage genereren</w:t>
+            </w:r>
+          </w:p>
+        </w:tc>
+        <w:tc>
+          <w:tcPr>
+            <w:tcW w:w="1791" w:type="dxa"/>
+            <w:tcBorders>
+              <w:top w:val="single" w:sz="4" w:space="0" w:color="auto"/>
+              <w:left w:val="single" w:sz="4" w:space="0" w:color="auto"/>
+            </w:tcBorders>
+          </w:tcPr>
+          <w:p>
+            <w:pPr>
+              <w:cnfStyle w:val="000000000000" w:firstRow="0" w:lastRow="0" w:firstColumn="0" w:lastColumn="0" w:oddVBand="0" w:evenVBand="0" w:oddHBand="0" w:evenHBand="0" w:firstRowFirstColumn="0" w:firstRowLastColumn="0" w:lastRowFirstColumn="0" w:lastRowLastColumn="0"/>
+              <w:rPr>
+                <w:lang w:val="nl-NL"/>
+              </w:rPr>
+            </w:pPr>
+          </w:p>
+        </w:tc>
+      </w:tr>
+    </w:tbl>
     <w:p/>
     <w:sectPr>
       <w:pgSz w:w="11906" w:h="16838"/>
@@ -515,6 +3073,87 @@
       <w:szCs w:val="32"/>
     </w:rPr>
   </w:style>
+  <w:style w:type="table" w:styleId="GridTable4-Accent3">
+    <w:name w:val="Grid Table 4 Accent 3"/>
+    <w:basedOn w:val="TableNormal"/>
+    <w:uiPriority w:val="49"/>
+    <w:rsid w:val="00E65562"/>
+    <w:pPr>
+      <w:spacing w:after="0" w:line="240" w:lineRule="auto"/>
+    </w:pPr>
+    <w:tblPr>
+      <w:tblStyleRowBandSize w:val="1"/>
+      <w:tblStyleColBandSize w:val="1"/>
+      <w:tblBorders>
+        <w:top w:val="single" w:sz="4" w:space="0" w:color="C9C9C9" w:themeColor="accent3" w:themeTint="99"/>
+        <w:left w:val="single" w:sz="4" w:space="0" w:color="C9C9C9" w:themeColor="accent3" w:themeTint="99"/>
+        <w:bottom w:val="single" w:sz="4" w:space="0" w:color="C9C9C9" w:themeColor="accent3" w:themeTint="99"/>
+        <w:right w:val="single" w:sz="4" w:space="0" w:color="C9C9C9" w:themeColor="accent3" w:themeTint="99"/>
+        <w:insideH w:val="single" w:sz="4" w:space="0" w:color="C9C9C9" w:themeColor="accent3" w:themeTint="99"/>
+        <w:insideV w:val="single" w:sz="4" w:space="0" w:color="C9C9C9" w:themeColor="accent3" w:themeTint="99"/>
+      </w:tblBorders>
+    </w:tblPr>
+    <w:tblStylePr w:type="firstRow">
+      <w:rPr>
+        <w:b/>
+        <w:bCs/>
+        <w:color w:val="FFFFFF" w:themeColor="background1"/>
+      </w:rPr>
+      <w:tblPr/>
+      <w:tcPr>
+        <w:tcBorders>
+          <w:top w:val="single" w:sz="4" w:space="0" w:color="A5A5A5" w:themeColor="accent3"/>
+          <w:left w:val="single" w:sz="4" w:space="0" w:color="A5A5A5" w:themeColor="accent3"/>
+          <w:bottom w:val="single" w:sz="4" w:space="0" w:color="A5A5A5" w:themeColor="accent3"/>
+          <w:right w:val="single" w:sz="4" w:space="0" w:color="A5A5A5" w:themeColor="accent3"/>
+          <w:insideH w:val="nil"/>
+          <w:insideV w:val="nil"/>
+        </w:tcBorders>
+        <w:shd w:val="clear" w:color="auto" w:fill="A5A5A5" w:themeFill="accent3"/>
+      </w:tcPr>
+    </w:tblStylePr>
+    <w:tblStylePr w:type="lastRow">
+      <w:rPr>
+        <w:b/>
+        <w:bCs/>
+      </w:rPr>
+      <w:tblPr/>
+      <w:tcPr>
+        <w:tcBorders>
+          <w:top w:val="double" w:sz="4" w:space="0" w:color="A5A5A5" w:themeColor="accent3"/>
+        </w:tcBorders>
+      </w:tcPr>
+    </w:tblStylePr>
+    <w:tblStylePr w:type="firstCol">
+      <w:rPr>
+        <w:b/>
+        <w:bCs/>
+      </w:rPr>
+    </w:tblStylePr>
+    <w:tblStylePr w:type="lastCol">
+      <w:rPr>
+        <w:b/>
+        <w:bCs/>
+      </w:rPr>
+    </w:tblStylePr>
+    <w:tblStylePr w:type="band1Vert">
+      <w:tblPr/>
+      <w:tcPr>
+        <w:shd w:val="clear" w:color="auto" w:fill="EDEDED" w:themeFill="accent3" w:themeFillTint="33"/>
+      </w:tcPr>
+    </w:tblStylePr>
+    <w:tblStylePr w:type="band1Horz">
+      <w:tblPr/>
+      <w:tcPr>
+        <w:shd w:val="clear" w:color="auto" w:fill="EDEDED" w:themeFill="accent3" w:themeFillTint="33"/>
+      </w:tcPr>
+    </w:tblStylePr>
+  </w:style>
+  <w:style w:type="character" w:customStyle="1" w:styleId="ui-provider">
+    <w:name w:val="ui-provider"/>
+    <w:basedOn w:val="DefaultParagraphFont"/>
+    <w:rsid w:val="00E65562"/>
+  </w:style>
 </w:styles>
 </file>
 

</xml_diff>